<commit_message>
Docs version 1.1 - Testing section
Signed-off-by: peterprospl12 <piotrsulewski2003@gmail.com>
</commit_message>
<xml_diff>
--- a/BSK_raport.docx
+++ b/BSK_raport.docx
@@ -470,7 +470,14 @@
           <w:rFonts w:ascii="Arial" w:hAnsi="Arial" w:cs="Arial"/>
           <w:lang w:val="en-GB"/>
         </w:rPr>
-        <w:t xml:space="preserve"> 1.0</w:t>
+        <w:t xml:space="preserve"> 1.</w:t>
+      </w:r>
+      <w:r>
+        <w:rPr>
+          <w:rFonts w:ascii="Arial" w:hAnsi="Arial" w:cs="Arial"/>
+          <w:lang w:val="en-GB"/>
+        </w:rPr>
+        <w:t>1</w:t>
       </w:r>
     </w:p>
     <w:p>
@@ -750,6 +757,7 @@
           <w:p>
             <w:pPr>
               <w:pStyle w:val="Spr-tabela-tekst"/>
+              <w:jc w:val="left"/>
               <w:rPr>
                 <w:lang w:val="en-GB"/>
               </w:rPr>
@@ -758,7 +766,7 @@
               <w:rPr>
                 <w:lang w:val="en-GB"/>
               </w:rPr>
-              <w:t>…</w:t>
+              <w:t xml:space="preserve"> 03.04.2025</w:t>
             </w:r>
           </w:p>
         </w:tc>
@@ -779,8 +787,61 @@
               <w:rPr>
                 <w:lang w:val="en-GB"/>
               </w:rPr>
-              <w:t>…</w:t>
+              <w:t>Add “Testing” description</w:t>
             </w:r>
+          </w:p>
+        </w:tc>
+      </w:tr>
+      <w:tr>
+        <w:tc>
+          <w:tcPr>
+            <w:tcW w:w="988" w:type="dxa"/>
+            <w:shd w:val="clear" w:color="auto" w:fill="auto"/>
+            <w:vAlign w:val="center"/>
+          </w:tcPr>
+          <w:p>
+            <w:pPr>
+              <w:pStyle w:val="Spr-tabela-tekst"/>
+              <w:rPr>
+                <w:lang w:val="en-GB"/>
+              </w:rPr>
+            </w:pPr>
+            <w:r>
+              <w:rPr>
+                <w:lang w:val="en-GB"/>
+              </w:rPr>
+              <w:t>1.2</w:t>
+            </w:r>
+          </w:p>
+        </w:tc>
+        <w:tc>
+          <w:tcPr>
+            <w:tcW w:w="1275" w:type="dxa"/>
+            <w:shd w:val="clear" w:color="auto" w:fill="auto"/>
+            <w:vAlign w:val="center"/>
+          </w:tcPr>
+          <w:p>
+            <w:pPr>
+              <w:pStyle w:val="Spr-tabela-tekst"/>
+              <w:rPr>
+                <w:lang w:val="en-GB"/>
+              </w:rPr>
+            </w:pPr>
+          </w:p>
+        </w:tc>
+        <w:tc>
+          <w:tcPr>
+            <w:tcW w:w="5007" w:type="dxa"/>
+            <w:shd w:val="clear" w:color="auto" w:fill="auto"/>
+            <w:vAlign w:val="center"/>
+          </w:tcPr>
+          <w:p>
+            <w:pPr>
+              <w:pStyle w:val="Spr-tabela-tekst"/>
+              <w:rPr>
+                <w:lang w:val="en-GB"/>
+              </w:rPr>
+            </w:pPr>
           </w:p>
         </w:tc>
       </w:tr>
@@ -933,23 +994,7 @@
           <w:rFonts w:ascii="Arial" w:hAnsi="Arial" w:cs="Arial"/>
           <w:lang w:val="en-US"/>
         </w:rPr>
-        <w:t xml:space="preserve">The goal of this project is to develop an application that emulates a qualified electronic signature according to a simplified </w:t>
-      </w:r>
-      <w:proofErr w:type="spellStart"/>
-      <w:r>
-        <w:rPr>
-          <w:rFonts w:ascii="Arial" w:hAnsi="Arial" w:cs="Arial"/>
-          <w:lang w:val="en-US"/>
-        </w:rPr>
-        <w:t>PAdES</w:t>
-      </w:r>
-      <w:proofErr w:type="spellEnd"/>
-      <w:r>
-        <w:rPr>
-          <w:rFonts w:ascii="Arial" w:hAnsi="Arial" w:cs="Arial"/>
-          <w:lang w:val="en-US"/>
-        </w:rPr>
-        <w:t xml:space="preserve"> standard. The application allows users to sign PDF documents using a 4096-bit RSA private key, which is securely stored on a USB drive. When generating a new private key, the user sets a PIN, which is then hashed using SHA-256 along with a randomly generated salt to enhance security. The resulting hash is used to encrypt the private key with the AES-256 algorithm. Additionally, a randomly generated initialization vector (IV) is used during encryption, further strengthening security. Both the salt and the IV are stored </w:t>
+        <w:t xml:space="preserve">The goal of this project is to develop an application that emulates a qualified electronic signature according to a simplified PAdES standard. The application allows users to sign PDF documents using a 4096-bit RSA private key, which is securely stored on a USB drive. When generating a new private key, the user sets a PIN, which is then hashed using SHA-256 along with a randomly generated salt to enhance security. The resulting hash is used to encrypt the private key with the AES-256 algorithm. Additionally, a randomly generated initialization vector (IV) is used during encryption, further strengthening security. Both the salt and the IV are stored </w:t>
       </w:r>
       <w:r>
         <w:rPr>
@@ -1045,23 +1090,7 @@
           <w:rFonts w:ascii="Arial" w:hAnsi="Arial" w:cs="Arial"/>
           <w:lang w:val="en-US"/>
         </w:rPr>
-        <w:t xml:space="preserve">Additionally, the project includes documentation generated with </w:t>
-      </w:r>
-      <w:proofErr w:type="spellStart"/>
-      <w:r>
-        <w:rPr>
-          <w:rFonts w:ascii="Arial" w:hAnsi="Arial" w:cs="Arial"/>
-          <w:lang w:val="en-US"/>
-        </w:rPr>
-        <w:t>Doxygen</w:t>
-      </w:r>
-      <w:proofErr w:type="spellEnd"/>
-      <w:r>
-        <w:rPr>
-          <w:rFonts w:ascii="Arial" w:hAnsi="Arial" w:cs="Arial"/>
-          <w:lang w:val="en-US"/>
-        </w:rPr>
-        <w:t xml:space="preserve"> and a GitHub repository containing the source code and commit history.</w:t>
+        <w:t>Additionally, the project includes documentation generated with Doxygen and a GitHub repository containing the source code and commit history.</w:t>
       </w:r>
     </w:p>
     <w:p>
@@ -1477,6 +1506,7 @@
           <w:rFonts w:ascii="Arial" w:hAnsi="Arial" w:cs="Arial"/>
           <w:b/>
           <w:i/>
+          <w:noProof/>
           <w:lang w:val="en-GB"/>
         </w:rPr>
         <w:drawing>
@@ -1622,6 +1652,7 @@
           <w:rFonts w:ascii="Arial" w:hAnsi="Arial" w:cs="Arial"/>
           <w:b/>
           <w:i/>
+          <w:noProof/>
           <w:lang w:val="en-GB"/>
         </w:rPr>
         <w:drawing>
@@ -1758,6 +1789,7 @@
           <w:rFonts w:ascii="Arial" w:hAnsi="Arial" w:cs="Arial"/>
           <w:b/>
           <w:i/>
+          <w:noProof/>
           <w:lang w:val="en-GB"/>
         </w:rPr>
         <w:drawing>
@@ -1892,6 +1924,7 @@
       <w:r>
         <w:rPr>
           <w:rFonts w:ascii="Arial" w:hAnsi="Arial" w:cs="Arial"/>
+          <w:noProof/>
           <w:lang w:val="en-GB"/>
         </w:rPr>
         <w:drawing>
@@ -2065,6 +2098,7 @@
           <w:rFonts w:ascii="Arial" w:hAnsi="Arial" w:cs="Arial"/>
           <w:b/>
           <w:i/>
+          <w:noProof/>
           <w:lang w:val="en-GB"/>
         </w:rPr>
         <w:drawing>
@@ -2220,6 +2254,7 @@
           <w:rFonts w:ascii="Arial" w:hAnsi="Arial" w:cs="Arial"/>
           <w:b/>
           <w:i/>
+          <w:noProof/>
           <w:lang w:val="en-GB"/>
         </w:rPr>
         <w:drawing>
@@ -2374,6 +2409,7 @@
           <w:rFonts w:ascii="Arial" w:hAnsi="Arial" w:cs="Arial"/>
           <w:b/>
           <w:i/>
+          <w:noProof/>
           <w:lang w:val="en-GB"/>
         </w:rPr>
         <w:drawing>
@@ -2510,6 +2546,7 @@
           <w:rFonts w:ascii="Arial" w:hAnsi="Arial" w:cs="Arial"/>
           <w:b/>
           <w:i/>
+          <w:noProof/>
           <w:lang w:val="en-GB"/>
         </w:rPr>
         <w:drawing>
@@ -2664,6 +2701,7 @@
           <w:rFonts w:ascii="Arial" w:hAnsi="Arial" w:cs="Arial"/>
           <w:b/>
           <w:i/>
+          <w:noProof/>
           <w:lang w:val="en-GB"/>
         </w:rPr>
         <w:drawing>
@@ -2868,46 +2906,14 @@
           <w:rFonts w:ascii="Arial" w:hAnsi="Arial" w:cs="Arial"/>
           <w:lang w:val="en-US"/>
         </w:rPr>
-        <w:t xml:space="preserve">Besides code, repository consists of documentation created using </w:t>
-      </w:r>
-      <w:proofErr w:type="spellStart"/>
+        <w:t>Besides code, repository consists of documentation created using Doxygen tool.</w:t>
+      </w:r>
       <w:r>
         <w:rPr>
           <w:rFonts w:ascii="Arial" w:hAnsi="Arial" w:cs="Arial"/>
           <w:lang w:val="en-US"/>
         </w:rPr>
-        <w:t>Doxygen</w:t>
-      </w:r>
-      <w:proofErr w:type="spellEnd"/>
-      <w:r>
-        <w:rPr>
-          <w:rFonts w:ascii="Arial" w:hAnsi="Arial" w:cs="Arial"/>
-          <w:lang w:val="en-US"/>
-        </w:rPr>
-        <w:t xml:space="preserve"> tool.</w:t>
-      </w:r>
-      <w:r>
-        <w:rPr>
-          <w:rFonts w:ascii="Arial" w:hAnsi="Arial" w:cs="Arial"/>
-          <w:lang w:val="en-US"/>
-        </w:rPr>
-        <w:t xml:space="preserve"> In root directory there is </w:t>
-      </w:r>
-      <w:proofErr w:type="spellStart"/>
-      <w:r>
-        <w:rPr>
-          <w:rFonts w:ascii="Arial" w:hAnsi="Arial" w:cs="Arial"/>
-          <w:lang w:val="en-US"/>
-        </w:rPr>
-        <w:t>Doxyfile</w:t>
-      </w:r>
-      <w:proofErr w:type="spellEnd"/>
-      <w:r>
-        <w:rPr>
-          <w:rFonts w:ascii="Arial" w:hAnsi="Arial" w:cs="Arial"/>
-          <w:lang w:val="en-US"/>
-        </w:rPr>
-        <w:t xml:space="preserve"> which let us automatically create documentation. Created documentation is in ./docs file.</w:t>
+        <w:t xml:space="preserve"> In root directory there is Doxyfile which let us automatically create documentation. Created documentation is in ./docs file.</w:t>
       </w:r>
       <w:r>
         <w:rPr>
@@ -2937,6 +2943,7 @@
       <w:r>
         <w:rPr>
           <w:rFonts w:ascii="Arial" w:hAnsi="Arial" w:cs="Arial"/>
+          <w:noProof/>
           <w:lang w:val="en-US"/>
         </w:rPr>
         <w:drawing>
@@ -3000,18 +3007,18 @@
           <w:iCs/>
           <w:lang w:val="en-GB"/>
         </w:rPr>
-        <w:t xml:space="preserve">Screen of </w:t>
-      </w:r>
-      <w:r>
+        <w:t>Screen of documentation created using Doxygen.</w:t>
+      </w:r>
+    </w:p>
+    <w:p>
+      <w:pPr>
         <w:rPr>
           <w:rFonts w:ascii="Arial" w:hAnsi="Arial" w:cs="Arial"/>
           <w:i/>
           <w:iCs/>
           <w:lang w:val="en-GB"/>
         </w:rPr>
-        <w:t xml:space="preserve">documentation created using </w:t>
-      </w:r>
-      <w:proofErr w:type="spellStart"/>
+      </w:pPr>
       <w:r>
         <w:rPr>
           <w:rFonts w:ascii="Arial" w:hAnsi="Arial" w:cs="Arial"/>
@@ -3019,37 +3026,1665 @@
           <w:iCs/>
           <w:lang w:val="en-GB"/>
         </w:rPr>
-        <w:t>Doxygen</w:t>
-      </w:r>
-      <w:proofErr w:type="spellEnd"/>
-      <w:r>
-        <w:rPr>
-          <w:rFonts w:ascii="Arial" w:hAnsi="Arial" w:cs="Arial"/>
-          <w:i/>
-          <w:iCs/>
-          <w:lang w:val="en-GB"/>
-        </w:rPr>
-        <w:t>.</w:t>
-      </w:r>
-    </w:p>
-    <w:p>
-      <w:pPr>
-        <w:rPr>
-          <w:rFonts w:ascii="Arial" w:hAnsi="Arial" w:cs="Arial"/>
-          <w:i/>
-          <w:iCs/>
-          <w:lang w:val="en-GB"/>
-        </w:rPr>
-      </w:pPr>
-      <w:r>
-        <w:rPr>
-          <w:rFonts w:ascii="Arial" w:hAnsi="Arial" w:cs="Arial"/>
-          <w:i/>
-          <w:iCs/>
-          <w:lang w:val="en-GB"/>
-        </w:rPr>
         <w:br w:type="page"/>
       </w:r>
+    </w:p>
+    <w:p>
+      <w:pPr>
+        <w:pStyle w:val="Akapitzlist"/>
+        <w:numPr>
+          <w:ilvl w:val="0"/>
+          <w:numId w:val="14"/>
+        </w:numPr>
+        <w:rPr>
+          <w:b/>
+          <w:bCs/>
+          <w:lang w:val="en-GB"/>
+        </w:rPr>
+      </w:pPr>
+      <w:r>
+        <w:rPr>
+          <w:rFonts w:ascii="Arial" w:hAnsi="Arial" w:cs="Arial"/>
+          <w:b/>
+          <w:bCs/>
+          <w:sz w:val="32"/>
+          <w:szCs w:val="32"/>
+          <w:lang w:val="en-GB"/>
+        </w:rPr>
+        <w:lastRenderedPageBreak/>
+        <w:t>Testing</w:t>
+      </w:r>
+      <w:r>
+        <w:rPr>
+          <w:rFonts w:ascii="Arial" w:hAnsi="Arial" w:cs="Arial"/>
+          <w:b/>
+          <w:bCs/>
+          <w:sz w:val="32"/>
+          <w:szCs w:val="32"/>
+          <w:lang w:val="en-GB"/>
+        </w:rPr>
+        <w:br/>
+      </w:r>
+    </w:p>
+    <w:p>
+      <w:pPr>
+        <w:pStyle w:val="Akapitzlist"/>
+        <w:numPr>
+          <w:ilvl w:val="1"/>
+          <w:numId w:val="14"/>
+        </w:numPr>
+        <w:rPr>
+          <w:b/>
+          <w:bCs/>
+          <w:sz w:val="28"/>
+          <w:szCs w:val="28"/>
+          <w:lang w:val="en-GB"/>
+        </w:rPr>
+      </w:pPr>
+      <w:r>
+        <w:rPr>
+          <w:b/>
+          <w:bCs/>
+          <w:sz w:val="28"/>
+          <w:szCs w:val="28"/>
+          <w:lang w:val="en-GB"/>
+        </w:rPr>
+        <w:t xml:space="preserve"> </w:t>
+      </w:r>
+      <w:r>
+        <w:rPr>
+          <w:b/>
+          <w:bCs/>
+          <w:sz w:val="28"/>
+          <w:szCs w:val="28"/>
+          <w:lang w:val="en-GB"/>
+        </w:rPr>
+        <w:t>Application launch</w:t>
+      </w:r>
+    </w:p>
+    <w:p>
+      <w:pPr>
+        <w:pStyle w:val="Akapitzlist"/>
+        <w:numPr>
+          <w:ilvl w:val="2"/>
+          <w:numId w:val="14"/>
+        </w:numPr>
+        <w:rPr>
+          <w:lang w:val="en-GB"/>
+        </w:rPr>
+      </w:pPr>
+      <w:r>
+        <w:rPr>
+          <w:lang w:val="en-GB"/>
+        </w:rPr>
+        <w:t xml:space="preserve">Navigate </w:t>
+      </w:r>
+      <w:r>
+        <w:rPr>
+          <w:lang w:val="en-GB"/>
+        </w:rPr>
+        <w:t>to the application directory</w:t>
+      </w:r>
+    </w:p>
+    <w:p>
+      <w:pPr>
+        <w:pStyle w:val="Akapitzlist"/>
+        <w:numPr>
+          <w:ilvl w:val="2"/>
+          <w:numId w:val="14"/>
+        </w:numPr>
+        <w:rPr>
+          <w:lang w:val="en-GB"/>
+        </w:rPr>
+      </w:pPr>
+      <w:r>
+        <w:rPr>
+          <w:lang w:val="en-GB"/>
+        </w:rPr>
+        <w:t>Run “python run_pades_signer.py”</w:t>
+      </w:r>
+    </w:p>
+    <w:p>
+      <w:pPr>
+        <w:pStyle w:val="Akapitzlist"/>
+        <w:numPr>
+          <w:ilvl w:val="2"/>
+          <w:numId w:val="14"/>
+        </w:numPr>
+        <w:rPr>
+          <w:lang w:val="en-GB"/>
+        </w:rPr>
+      </w:pPr>
+      <w:r>
+        <w:rPr>
+          <w:lang w:val="en-GB"/>
+        </w:rPr>
+        <w:t>Verify the main window appears with three tabs: Sign, Verify, and Key Management</w:t>
+      </w:r>
+      <w:r>
+        <w:rPr>
+          <w:lang w:val="en-GB"/>
+        </w:rPr>
+        <w:br/>
+      </w:r>
+      <w:r>
+        <w:rPr>
+          <w:lang w:val="en-GB"/>
+        </w:rPr>
+        <w:br/>
+      </w:r>
+    </w:p>
+    <w:p>
+      <w:pPr>
+        <w:pStyle w:val="Akapitzlist"/>
+        <w:numPr>
+          <w:ilvl w:val="1"/>
+          <w:numId w:val="14"/>
+        </w:numPr>
+        <w:rPr>
+          <w:b/>
+          <w:bCs/>
+          <w:sz w:val="28"/>
+          <w:szCs w:val="28"/>
+          <w:lang w:val="en-GB"/>
+        </w:rPr>
+      </w:pPr>
+      <w:r>
+        <w:rPr>
+          <w:b/>
+          <w:bCs/>
+          <w:sz w:val="28"/>
+          <w:szCs w:val="28"/>
+          <w:lang w:val="en-GB"/>
+        </w:rPr>
+        <w:t xml:space="preserve"> </w:t>
+      </w:r>
+      <w:r>
+        <w:rPr>
+          <w:b/>
+          <w:bCs/>
+          <w:sz w:val="28"/>
+          <w:szCs w:val="28"/>
+          <w:lang w:val="en-GB"/>
+        </w:rPr>
+        <w:t>Verify key pair generation functionality</w:t>
+      </w:r>
+    </w:p>
+    <w:p>
+      <w:pPr>
+        <w:pStyle w:val="Akapitzlist"/>
+        <w:numPr>
+          <w:ilvl w:val="2"/>
+          <w:numId w:val="14"/>
+        </w:numPr>
+        <w:rPr>
+          <w:lang w:val="en-GB"/>
+        </w:rPr>
+      </w:pPr>
+      <w:r>
+        <w:rPr>
+          <w:lang w:val="en-GB"/>
+        </w:rPr>
+        <w:t>Insert a USB drive into the computer</w:t>
+      </w:r>
+    </w:p>
+    <w:p>
+      <w:pPr>
+        <w:pStyle w:val="Akapitzlist"/>
+        <w:numPr>
+          <w:ilvl w:val="2"/>
+          <w:numId w:val="14"/>
+        </w:numPr>
+        <w:rPr>
+          <w:lang w:val="en-GB"/>
+        </w:rPr>
+      </w:pPr>
+      <w:r>
+        <w:rPr>
+          <w:lang w:val="en-GB"/>
+        </w:rPr>
+        <w:t>Open the application and navigate to the Key Management tab</w:t>
+      </w:r>
+    </w:p>
+    <w:p>
+      <w:pPr>
+        <w:pStyle w:val="Akapitzlist"/>
+        <w:numPr>
+          <w:ilvl w:val="2"/>
+          <w:numId w:val="14"/>
+        </w:numPr>
+        <w:rPr>
+          <w:lang w:val="en-GB"/>
+        </w:rPr>
+      </w:pPr>
+      <w:r>
+        <w:rPr>
+          <w:lang w:val="en-GB"/>
+        </w:rPr>
+        <w:t>Wait for the USB drive to be detected (check status indicator)</w:t>
+      </w:r>
+    </w:p>
+    <w:p>
+      <w:pPr>
+        <w:pStyle w:val="Akapitzlist"/>
+        <w:numPr>
+          <w:ilvl w:val="2"/>
+          <w:numId w:val="14"/>
+        </w:numPr>
+        <w:rPr>
+          <w:lang w:val="en-GB"/>
+        </w:rPr>
+      </w:pPr>
+      <w:r>
+        <w:rPr>
+          <w:lang w:val="en-GB"/>
+        </w:rPr>
+        <w:t>Enter a PIN in the PIN input field</w:t>
+      </w:r>
+    </w:p>
+    <w:p>
+      <w:pPr>
+        <w:pStyle w:val="Akapitzlist"/>
+        <w:numPr>
+          <w:ilvl w:val="2"/>
+          <w:numId w:val="14"/>
+        </w:numPr>
+        <w:rPr>
+          <w:lang w:val="en-GB"/>
+        </w:rPr>
+      </w:pPr>
+      <w:r>
+        <w:rPr>
+          <w:lang w:val="en-GB"/>
+        </w:rPr>
+        <w:t>Select a directory for public key storage</w:t>
+      </w:r>
+    </w:p>
+    <w:p>
+      <w:pPr>
+        <w:pStyle w:val="Akapitzlist"/>
+        <w:numPr>
+          <w:ilvl w:val="2"/>
+          <w:numId w:val="14"/>
+        </w:numPr>
+        <w:rPr>
+          <w:lang w:val="en-GB"/>
+        </w:rPr>
+      </w:pPr>
+      <w:r>
+        <w:rPr>
+          <w:lang w:val="en-GB"/>
+        </w:rPr>
+        <w:t>Click “Generate Key Pair”</w:t>
+      </w:r>
+    </w:p>
+    <w:p>
+      <w:pPr>
+        <w:pStyle w:val="Akapitzlist"/>
+        <w:numPr>
+          <w:ilvl w:val="2"/>
+          <w:numId w:val="14"/>
+        </w:numPr>
+        <w:rPr>
+          <w:lang w:val="en-GB"/>
+        </w:rPr>
+      </w:pPr>
+      <w:r>
+        <w:rPr>
+          <w:lang w:val="en-GB"/>
+        </w:rPr>
+        <w:t>Verify the status indicates success</w:t>
+      </w:r>
+    </w:p>
+    <w:p>
+      <w:pPr>
+        <w:pStyle w:val="Akapitzlist"/>
+        <w:numPr>
+          <w:ilvl w:val="2"/>
+          <w:numId w:val="14"/>
+        </w:numPr>
+        <w:rPr>
+          <w:lang w:val="en-GB"/>
+        </w:rPr>
+      </w:pPr>
+      <w:r>
+        <w:rPr>
+          <w:lang w:val="en-GB"/>
+        </w:rPr>
+        <w:t>Check that a “public_key.pem” file exists in the chosen directory</w:t>
+      </w:r>
+    </w:p>
+    <w:p>
+      <w:pPr>
+        <w:pStyle w:val="Akapitzlist"/>
+        <w:numPr>
+          <w:ilvl w:val="2"/>
+          <w:numId w:val="14"/>
+        </w:numPr>
+        <w:rPr>
+          <w:lang w:val="en-GB"/>
+        </w:rPr>
+      </w:pPr>
+      <w:r>
+        <w:rPr>
+          <w:lang w:val="en-GB"/>
+        </w:rPr>
+        <w:t>Check that a “private_key.key” file exists on the USB drive</w:t>
+      </w:r>
+      <w:r>
+        <w:rPr>
+          <w:lang w:val="en-GB"/>
+        </w:rPr>
+        <w:br/>
+      </w:r>
+      <w:r>
+        <w:rPr>
+          <w:lang w:val="en-GB"/>
+        </w:rPr>
+        <w:br/>
+      </w:r>
+    </w:p>
+    <w:p>
+      <w:pPr>
+        <w:pStyle w:val="Akapitzlist"/>
+        <w:numPr>
+          <w:ilvl w:val="1"/>
+          <w:numId w:val="14"/>
+        </w:numPr>
+        <w:rPr>
+          <w:b/>
+          <w:bCs/>
+          <w:sz w:val="28"/>
+          <w:szCs w:val="28"/>
+          <w:lang w:val="en-GB"/>
+        </w:rPr>
+      </w:pPr>
+      <w:r>
+        <w:rPr>
+          <w:b/>
+          <w:bCs/>
+          <w:sz w:val="28"/>
+          <w:szCs w:val="28"/>
+        </w:rPr>
+        <w:t xml:space="preserve"> </w:t>
+      </w:r>
+      <w:r>
+        <w:rPr>
+          <w:b/>
+          <w:bCs/>
+          <w:sz w:val="28"/>
+          <w:szCs w:val="28"/>
+        </w:rPr>
+        <w:t>Verify that the private key is properly protected with a PIN</w:t>
+      </w:r>
+    </w:p>
+    <w:p>
+      <w:pPr>
+        <w:pStyle w:val="Akapitzlist"/>
+        <w:numPr>
+          <w:ilvl w:val="2"/>
+          <w:numId w:val="14"/>
+        </w:numPr>
+        <w:rPr>
+          <w:lang w:val="en-GB"/>
+        </w:rPr>
+      </w:pPr>
+      <w:r>
+        <w:rPr>
+          <w:lang w:val="en-GB"/>
+        </w:rPr>
+        <w:t>Complete Test 2 to generate a key pair</w:t>
+      </w:r>
+    </w:p>
+    <w:p>
+      <w:pPr>
+        <w:pStyle w:val="Akapitzlist"/>
+        <w:numPr>
+          <w:ilvl w:val="2"/>
+          <w:numId w:val="14"/>
+        </w:numPr>
+        <w:rPr>
+          <w:lang w:val="en-GB"/>
+        </w:rPr>
+      </w:pPr>
+      <w:r>
+        <w:rPr>
+          <w:lang w:val="en-GB"/>
+        </w:rPr>
+        <w:t>Navigate to the Sign tab</w:t>
+      </w:r>
+    </w:p>
+    <w:p>
+      <w:pPr>
+        <w:pStyle w:val="Akapitzlist"/>
+        <w:numPr>
+          <w:ilvl w:val="2"/>
+          <w:numId w:val="14"/>
+        </w:numPr>
+        <w:rPr>
+          <w:lang w:val="en-GB"/>
+        </w:rPr>
+      </w:pPr>
+      <w:r>
+        <w:rPr>
+          <w:lang w:val="en-GB"/>
+        </w:rPr>
+        <w:t>Select a PDF file using the “Select PDF” button</w:t>
+      </w:r>
+    </w:p>
+    <w:p>
+      <w:pPr>
+        <w:pStyle w:val="Akapitzlist"/>
+        <w:numPr>
+          <w:ilvl w:val="2"/>
+          <w:numId w:val="14"/>
+        </w:numPr>
+        <w:rPr>
+          <w:lang w:val="en-GB"/>
+        </w:rPr>
+      </w:pPr>
+      <w:r>
+        <w:rPr>
+          <w:lang w:val="en-GB"/>
+        </w:rPr>
+        <w:t>Slick “Sign Document”</w:t>
+      </w:r>
+    </w:p>
+    <w:p>
+      <w:pPr>
+        <w:pStyle w:val="Akapitzlist"/>
+        <w:numPr>
+          <w:ilvl w:val="2"/>
+          <w:numId w:val="14"/>
+        </w:numPr>
+        <w:rPr>
+          <w:lang w:val="en-GB"/>
+        </w:rPr>
+      </w:pPr>
+      <w:r>
+        <w:rPr>
+          <w:lang w:val="en-GB"/>
+        </w:rPr>
+        <w:t>Enter an incorrect PIN when prompted</w:t>
+      </w:r>
+    </w:p>
+    <w:p>
+      <w:pPr>
+        <w:pStyle w:val="Akapitzlist"/>
+        <w:numPr>
+          <w:ilvl w:val="2"/>
+          <w:numId w:val="14"/>
+        </w:numPr>
+        <w:rPr>
+          <w:lang w:val="en-GB"/>
+        </w:rPr>
+      </w:pPr>
+      <w:r>
+        <w:rPr>
+          <w:lang w:val="en-GB"/>
+        </w:rPr>
+        <w:t>Verify an error message is displayed</w:t>
+      </w:r>
+    </w:p>
+    <w:p>
+      <w:pPr>
+        <w:pStyle w:val="Akapitzlist"/>
+        <w:numPr>
+          <w:ilvl w:val="2"/>
+          <w:numId w:val="14"/>
+        </w:numPr>
+        <w:rPr>
+          <w:lang w:val="en-GB"/>
+        </w:rPr>
+      </w:pPr>
+      <w:r>
+        <w:rPr>
+          <w:lang w:val="en-GB"/>
+        </w:rPr>
+        <w:t>Try again with the correct PIN</w:t>
+      </w:r>
+    </w:p>
+    <w:p>
+      <w:pPr>
+        <w:pStyle w:val="Akapitzlist"/>
+        <w:numPr>
+          <w:ilvl w:val="2"/>
+          <w:numId w:val="14"/>
+        </w:numPr>
+        <w:rPr>
+          <w:lang w:val="en-GB"/>
+        </w:rPr>
+      </w:pPr>
+      <w:r>
+        <w:rPr>
+          <w:lang w:val="en-GB"/>
+        </w:rPr>
+        <w:t>Verify the document signing proceeds</w:t>
+      </w:r>
+      <w:r>
+        <w:rPr>
+          <w:lang w:val="en-GB"/>
+        </w:rPr>
+        <w:br/>
+      </w:r>
+      <w:r>
+        <w:rPr>
+          <w:lang w:val="en-GB"/>
+        </w:rPr>
+        <w:br/>
+      </w:r>
+    </w:p>
+    <w:p>
+      <w:pPr>
+        <w:pStyle w:val="Akapitzlist"/>
+        <w:numPr>
+          <w:ilvl w:val="1"/>
+          <w:numId w:val="14"/>
+        </w:numPr>
+        <w:rPr>
+          <w:b/>
+          <w:bCs/>
+          <w:sz w:val="28"/>
+          <w:szCs w:val="28"/>
+          <w:lang w:val="en-GB"/>
+        </w:rPr>
+      </w:pPr>
+      <w:r>
+        <w:rPr>
+          <w:b/>
+          <w:bCs/>
+          <w:sz w:val="28"/>
+          <w:szCs w:val="28"/>
+          <w:lang w:val="en-GB"/>
+        </w:rPr>
+        <w:t xml:space="preserve"> </w:t>
+      </w:r>
+      <w:r>
+        <w:rPr>
+          <w:b/>
+          <w:bCs/>
+          <w:sz w:val="28"/>
+          <w:szCs w:val="28"/>
+          <w:lang w:val="en-GB"/>
+        </w:rPr>
+        <w:t>Sign PDF Document</w:t>
+      </w:r>
+    </w:p>
+    <w:p>
+      <w:pPr>
+        <w:pStyle w:val="Akapitzlist"/>
+        <w:numPr>
+          <w:ilvl w:val="2"/>
+          <w:numId w:val="14"/>
+        </w:numPr>
+        <w:rPr>
+          <w:lang w:val="en-GB"/>
+        </w:rPr>
+      </w:pPr>
+      <w:r>
+        <w:rPr>
+          <w:lang w:val="en-GB"/>
+        </w:rPr>
+        <w:t>Insert USB drive with a previously generated private key</w:t>
+      </w:r>
+    </w:p>
+    <w:p>
+      <w:pPr>
+        <w:pStyle w:val="Akapitzlist"/>
+        <w:numPr>
+          <w:ilvl w:val="2"/>
+          <w:numId w:val="14"/>
+        </w:numPr>
+        <w:rPr>
+          <w:lang w:val="en-GB"/>
+        </w:rPr>
+      </w:pPr>
+      <w:r>
+        <w:rPr>
+          <w:lang w:val="en-GB"/>
+        </w:rPr>
+        <w:t>Navigate to the Sign tab</w:t>
+      </w:r>
+    </w:p>
+    <w:p>
+      <w:pPr>
+        <w:pStyle w:val="Akapitzlist"/>
+        <w:numPr>
+          <w:ilvl w:val="2"/>
+          <w:numId w:val="14"/>
+        </w:numPr>
+        <w:rPr>
+          <w:lang w:val="en-GB"/>
+        </w:rPr>
+      </w:pPr>
+      <w:r>
+        <w:rPr>
+          <w:lang w:val="en-GB"/>
+        </w:rPr>
+        <w:t>Select a PDF file using the “Select PDF” button</w:t>
+      </w:r>
+    </w:p>
+    <w:p>
+      <w:pPr>
+        <w:pStyle w:val="Akapitzlist"/>
+        <w:numPr>
+          <w:ilvl w:val="2"/>
+          <w:numId w:val="14"/>
+        </w:numPr>
+        <w:rPr>
+          <w:lang w:val="en-GB"/>
+        </w:rPr>
+      </w:pPr>
+      <w:r>
+        <w:rPr>
+          <w:lang w:val="en-GB"/>
+        </w:rPr>
+        <w:t>Click “Sign Document”</w:t>
+      </w:r>
+    </w:p>
+    <w:p>
+      <w:pPr>
+        <w:pStyle w:val="Akapitzlist"/>
+        <w:numPr>
+          <w:ilvl w:val="2"/>
+          <w:numId w:val="14"/>
+        </w:numPr>
+        <w:rPr>
+          <w:lang w:val="en-GB"/>
+        </w:rPr>
+      </w:pPr>
+      <w:r>
+        <w:rPr>
+          <w:lang w:val="en-GB"/>
+        </w:rPr>
+        <w:t>Enter the correct PIN when prompted</w:t>
+      </w:r>
+    </w:p>
+    <w:p>
+      <w:pPr>
+        <w:pStyle w:val="Akapitzlist"/>
+        <w:numPr>
+          <w:ilvl w:val="2"/>
+          <w:numId w:val="14"/>
+        </w:numPr>
+        <w:rPr>
+          <w:lang w:val="en-GB"/>
+        </w:rPr>
+      </w:pPr>
+      <w:r>
+        <w:rPr>
+          <w:lang w:val="en-GB"/>
+        </w:rPr>
+        <w:t>Enter a signer name when prompted</w:t>
+      </w:r>
+    </w:p>
+    <w:p>
+      <w:pPr>
+        <w:pStyle w:val="Akapitzlist"/>
+        <w:numPr>
+          <w:ilvl w:val="2"/>
+          <w:numId w:val="14"/>
+        </w:numPr>
+        <w:rPr>
+          <w:lang w:val="en-GB"/>
+        </w:rPr>
+      </w:pPr>
+      <w:r>
+        <w:rPr>
+          <w:lang w:val="en-GB"/>
+        </w:rPr>
+        <w:t>Verify the status indicates successful signing</w:t>
+      </w:r>
+    </w:p>
+    <w:p>
+      <w:pPr>
+        <w:pStyle w:val="Akapitzlist"/>
+        <w:numPr>
+          <w:ilvl w:val="2"/>
+          <w:numId w:val="14"/>
+        </w:numPr>
+        <w:rPr>
+          <w:lang w:val="en-GB"/>
+        </w:rPr>
+      </w:pPr>
+      <w:r>
+        <w:rPr>
+          <w:lang w:val="en-GB"/>
+        </w:rPr>
+        <w:t>Check that a new file with “signed_” prefix exists in the same directory as the original PDF</w:t>
+      </w:r>
+      <w:r>
+        <w:rPr>
+          <w:lang w:val="en-GB"/>
+        </w:rPr>
+        <w:br/>
+      </w:r>
+      <w:r>
+        <w:rPr>
+          <w:lang w:val="en-GB"/>
+        </w:rPr>
+        <w:br/>
+      </w:r>
+    </w:p>
+    <w:p>
+      <w:pPr>
+        <w:rPr>
+          <w:lang w:val="en-GB"/>
+        </w:rPr>
+      </w:pPr>
+    </w:p>
+    <w:p>
+      <w:pPr>
+        <w:rPr>
+          <w:lang w:val="en-GB"/>
+        </w:rPr>
+      </w:pPr>
+    </w:p>
+    <w:p>
+      <w:pPr>
+        <w:rPr>
+          <w:lang w:val="en-GB"/>
+        </w:rPr>
+      </w:pPr>
+    </w:p>
+    <w:p>
+      <w:pPr>
+        <w:rPr>
+          <w:lang w:val="en-GB"/>
+        </w:rPr>
+      </w:pPr>
+    </w:p>
+    <w:p>
+      <w:pPr>
+        <w:rPr>
+          <w:lang w:val="en-GB"/>
+        </w:rPr>
+      </w:pPr>
+    </w:p>
+    <w:p>
+      <w:pPr>
+        <w:pStyle w:val="Akapitzlist"/>
+        <w:numPr>
+          <w:ilvl w:val="1"/>
+          <w:numId w:val="14"/>
+        </w:numPr>
+        <w:rPr>
+          <w:b/>
+          <w:bCs/>
+          <w:sz w:val="28"/>
+          <w:szCs w:val="28"/>
+          <w:lang w:val="en-GB"/>
+        </w:rPr>
+      </w:pPr>
+      <w:r>
+        <w:rPr>
+          <w:b/>
+          <w:bCs/>
+          <w:sz w:val="28"/>
+          <w:szCs w:val="28"/>
+          <w:lang w:val="en-GB"/>
+        </w:rPr>
+        <w:t xml:space="preserve"> </w:t>
+      </w:r>
+      <w:r>
+        <w:rPr>
+          <w:b/>
+          <w:bCs/>
+          <w:sz w:val="28"/>
+          <w:szCs w:val="28"/>
+          <w:lang w:val="en-GB"/>
+        </w:rPr>
+        <w:t>Verify the visual appearance of the signature in the document</w:t>
+      </w:r>
+    </w:p>
+    <w:p>
+      <w:pPr>
+        <w:pStyle w:val="Akapitzlist"/>
+        <w:numPr>
+          <w:ilvl w:val="2"/>
+          <w:numId w:val="14"/>
+        </w:numPr>
+        <w:rPr>
+          <w:lang w:val="en-GB"/>
+        </w:rPr>
+      </w:pPr>
+      <w:r>
+        <w:rPr>
+          <w:lang w:val="en-GB"/>
+        </w:rPr>
+        <w:t>Complete Test 4 to sign a document</w:t>
+      </w:r>
+    </w:p>
+    <w:p>
+      <w:pPr>
+        <w:pStyle w:val="Akapitzlist"/>
+        <w:numPr>
+          <w:ilvl w:val="2"/>
+          <w:numId w:val="14"/>
+        </w:numPr>
+        <w:rPr>
+          <w:lang w:val="en-GB"/>
+        </w:rPr>
+      </w:pPr>
+      <w:r>
+        <w:rPr>
+          <w:lang w:val="en-GB"/>
+        </w:rPr>
+        <w:t>Open the signed PDF in a PDF viewer</w:t>
+      </w:r>
+    </w:p>
+    <w:p>
+      <w:pPr>
+        <w:pStyle w:val="Akapitzlist"/>
+        <w:numPr>
+          <w:ilvl w:val="2"/>
+          <w:numId w:val="14"/>
+        </w:numPr>
+        <w:rPr>
+          <w:lang w:val="en-GB"/>
+        </w:rPr>
+      </w:pPr>
+      <w:r>
+        <w:rPr>
+          <w:lang w:val="en-GB"/>
+        </w:rPr>
+        <w:t>Navigate to the last page</w:t>
+      </w:r>
+    </w:p>
+    <w:p>
+      <w:pPr>
+        <w:pStyle w:val="Akapitzlist"/>
+        <w:numPr>
+          <w:ilvl w:val="2"/>
+          <w:numId w:val="14"/>
+        </w:numPr>
+        <w:rPr>
+          <w:lang w:val="en-GB"/>
+        </w:rPr>
+      </w:pPr>
+      <w:r>
+        <w:rPr>
+          <w:lang w:val="en-GB"/>
+        </w:rPr>
+        <w:t>Verify there is a visible signature box in the bottom-right corner</w:t>
+      </w:r>
+    </w:p>
+    <w:p>
+      <w:pPr>
+        <w:pStyle w:val="Akapitzlist"/>
+        <w:numPr>
+          <w:ilvl w:val="2"/>
+          <w:numId w:val="14"/>
+        </w:numPr>
+        <w:rPr>
+          <w:lang w:val="en-GB"/>
+        </w:rPr>
+      </w:pPr>
+      <w:r>
+        <w:rPr>
+          <w:lang w:val="en-GB"/>
+        </w:rPr>
+        <w:t>Confirm the signature contains the signer name and date information</w:t>
+      </w:r>
+      <w:r>
+        <w:rPr>
+          <w:lang w:val="en-GB"/>
+        </w:rPr>
+        <w:br/>
+      </w:r>
+      <w:r>
+        <w:rPr>
+          <w:lang w:val="en-GB"/>
+        </w:rPr>
+        <w:br/>
+      </w:r>
+    </w:p>
+    <w:p>
+      <w:pPr>
+        <w:pStyle w:val="Akapitzlist"/>
+        <w:numPr>
+          <w:ilvl w:val="1"/>
+          <w:numId w:val="14"/>
+        </w:numPr>
+        <w:rPr>
+          <w:b/>
+          <w:bCs/>
+          <w:sz w:val="28"/>
+          <w:szCs w:val="28"/>
+          <w:lang w:val="en-GB"/>
+        </w:rPr>
+      </w:pPr>
+      <w:r>
+        <w:rPr>
+          <w:b/>
+          <w:bCs/>
+          <w:sz w:val="28"/>
+          <w:szCs w:val="28"/>
+          <w:lang w:val="en-GB"/>
+        </w:rPr>
+        <w:t xml:space="preserve"> </w:t>
+      </w:r>
+      <w:r>
+        <w:rPr>
+          <w:b/>
+          <w:bCs/>
+          <w:sz w:val="28"/>
+          <w:szCs w:val="28"/>
+          <w:lang w:val="en-GB"/>
+        </w:rPr>
+        <w:t>Verify that a correctly signed document passes verification</w:t>
+      </w:r>
+    </w:p>
+    <w:p>
+      <w:pPr>
+        <w:pStyle w:val="Akapitzlist"/>
+        <w:numPr>
+          <w:ilvl w:val="2"/>
+          <w:numId w:val="14"/>
+        </w:numPr>
+        <w:rPr>
+          <w:lang w:val="en-GB"/>
+        </w:rPr>
+      </w:pPr>
+      <w:r>
+        <w:rPr>
+          <w:lang w:val="en-GB"/>
+        </w:rPr>
+        <w:t>Navigate to the Verify tab</w:t>
+      </w:r>
+    </w:p>
+    <w:p>
+      <w:pPr>
+        <w:pStyle w:val="Akapitzlist"/>
+        <w:numPr>
+          <w:ilvl w:val="2"/>
+          <w:numId w:val="14"/>
+        </w:numPr>
+        <w:rPr>
+          <w:lang w:val="en-GB"/>
+        </w:rPr>
+      </w:pPr>
+      <w:r>
+        <w:rPr>
+          <w:lang w:val="en-GB"/>
+        </w:rPr>
+        <w:t>Select the public key file using "Select Public Key" button</w:t>
+      </w:r>
+    </w:p>
+    <w:p>
+      <w:pPr>
+        <w:pStyle w:val="Akapitzlist"/>
+        <w:numPr>
+          <w:ilvl w:val="2"/>
+          <w:numId w:val="14"/>
+        </w:numPr>
+        <w:rPr>
+          <w:lang w:val="en-GB"/>
+        </w:rPr>
+      </w:pPr>
+      <w:r>
+        <w:rPr>
+          <w:lang w:val="en-GB"/>
+        </w:rPr>
+        <w:t>Select a PDF that was signed in Test 4</w:t>
+      </w:r>
+    </w:p>
+    <w:p>
+      <w:pPr>
+        <w:pStyle w:val="Akapitzlist"/>
+        <w:numPr>
+          <w:ilvl w:val="2"/>
+          <w:numId w:val="14"/>
+        </w:numPr>
+        <w:rPr>
+          <w:lang w:val="en-GB"/>
+        </w:rPr>
+      </w:pPr>
+      <w:r>
+        <w:rPr>
+          <w:lang w:val="en-GB"/>
+        </w:rPr>
+        <w:t>Click "Verify Signature"</w:t>
+      </w:r>
+    </w:p>
+    <w:p>
+      <w:pPr>
+        <w:pStyle w:val="Akapitzlist"/>
+        <w:numPr>
+          <w:ilvl w:val="2"/>
+          <w:numId w:val="14"/>
+        </w:numPr>
+        <w:rPr>
+          <w:lang w:val="en-GB"/>
+        </w:rPr>
+      </w:pPr>
+      <w:r>
+        <w:rPr>
+          <w:lang w:val="en-GB"/>
+        </w:rPr>
+        <w:t>Verify that the status indicates "Signature is valid"</w:t>
+      </w:r>
+      <w:r>
+        <w:rPr>
+          <w:lang w:val="en-GB"/>
+        </w:rPr>
+        <w:br/>
+      </w:r>
+      <w:r>
+        <w:rPr>
+          <w:lang w:val="en-GB"/>
+        </w:rPr>
+        <w:br/>
+      </w:r>
+    </w:p>
+    <w:p>
+      <w:pPr>
+        <w:pStyle w:val="Akapitzlist"/>
+        <w:numPr>
+          <w:ilvl w:val="1"/>
+          <w:numId w:val="14"/>
+        </w:numPr>
+        <w:rPr>
+          <w:b/>
+          <w:bCs/>
+          <w:sz w:val="28"/>
+          <w:szCs w:val="28"/>
+          <w:lang w:val="en-GB"/>
+        </w:rPr>
+      </w:pPr>
+      <w:r>
+        <w:rPr>
+          <w:b/>
+          <w:bCs/>
+          <w:sz w:val="28"/>
+          <w:szCs w:val="28"/>
+          <w:lang w:val="en-GB"/>
+        </w:rPr>
+        <w:t xml:space="preserve"> </w:t>
+      </w:r>
+      <w:r>
+        <w:rPr>
+          <w:b/>
+          <w:bCs/>
+          <w:sz w:val="28"/>
+          <w:szCs w:val="28"/>
+          <w:lang w:val="en-GB"/>
+        </w:rPr>
+        <w:t>Verify that a tampered document fails verification</w:t>
+      </w:r>
+    </w:p>
+    <w:p>
+      <w:pPr>
+        <w:pStyle w:val="Akapitzlist"/>
+        <w:numPr>
+          <w:ilvl w:val="2"/>
+          <w:numId w:val="14"/>
+        </w:numPr>
+        <w:rPr>
+          <w:lang w:val="en-GB"/>
+        </w:rPr>
+      </w:pPr>
+      <w:r>
+        <w:rPr>
+          <w:lang w:val="en-GB"/>
+        </w:rPr>
+        <w:t>Take a signed PDF from Test 4</w:t>
+      </w:r>
+    </w:p>
+    <w:p>
+      <w:pPr>
+        <w:pStyle w:val="Akapitzlist"/>
+        <w:numPr>
+          <w:ilvl w:val="2"/>
+          <w:numId w:val="14"/>
+        </w:numPr>
+        <w:rPr>
+          <w:lang w:val="en-GB"/>
+        </w:rPr>
+      </w:pPr>
+      <w:r>
+        <w:rPr>
+          <w:lang w:val="en-GB"/>
+        </w:rPr>
+        <w:t>Open it in a PDF editor</w:t>
+      </w:r>
+    </w:p>
+    <w:p>
+      <w:pPr>
+        <w:pStyle w:val="Akapitzlist"/>
+        <w:numPr>
+          <w:ilvl w:val="2"/>
+          <w:numId w:val="14"/>
+        </w:numPr>
+        <w:rPr>
+          <w:lang w:val="en-GB"/>
+        </w:rPr>
+      </w:pPr>
+      <w:r>
+        <w:rPr>
+          <w:lang w:val="en-GB"/>
+        </w:rPr>
+        <w:t>Modify the content (add or remove text)</w:t>
+      </w:r>
+    </w:p>
+    <w:p>
+      <w:pPr>
+        <w:pStyle w:val="Akapitzlist"/>
+        <w:numPr>
+          <w:ilvl w:val="2"/>
+          <w:numId w:val="14"/>
+        </w:numPr>
+        <w:rPr>
+          <w:lang w:val="en-GB"/>
+        </w:rPr>
+      </w:pPr>
+      <w:r>
+        <w:rPr>
+          <w:lang w:val="en-GB"/>
+        </w:rPr>
+        <w:t>Save the modified PDF</w:t>
+      </w:r>
+    </w:p>
+    <w:p>
+      <w:pPr>
+        <w:pStyle w:val="Akapitzlist"/>
+        <w:numPr>
+          <w:ilvl w:val="2"/>
+          <w:numId w:val="14"/>
+        </w:numPr>
+        <w:rPr>
+          <w:lang w:val="en-GB"/>
+        </w:rPr>
+      </w:pPr>
+      <w:r>
+        <w:rPr>
+          <w:lang w:val="en-GB"/>
+        </w:rPr>
+        <w:t>In the application, navigate to the Verify tab</w:t>
+      </w:r>
+    </w:p>
+    <w:p>
+      <w:pPr>
+        <w:pStyle w:val="Akapitzlist"/>
+        <w:numPr>
+          <w:ilvl w:val="2"/>
+          <w:numId w:val="14"/>
+        </w:numPr>
+        <w:rPr>
+          <w:lang w:val="en-GB"/>
+        </w:rPr>
+      </w:pPr>
+      <w:r>
+        <w:rPr>
+          <w:lang w:val="en-GB"/>
+        </w:rPr>
+        <w:t>Select the correct public key</w:t>
+      </w:r>
+    </w:p>
+    <w:p>
+      <w:pPr>
+        <w:pStyle w:val="Akapitzlist"/>
+        <w:numPr>
+          <w:ilvl w:val="2"/>
+          <w:numId w:val="14"/>
+        </w:numPr>
+        <w:rPr>
+          <w:lang w:val="en-GB"/>
+        </w:rPr>
+      </w:pPr>
+      <w:r>
+        <w:rPr>
+          <w:lang w:val="en-GB"/>
+        </w:rPr>
+        <w:t>Select the modified PDF</w:t>
+      </w:r>
+    </w:p>
+    <w:p>
+      <w:pPr>
+        <w:pStyle w:val="Akapitzlist"/>
+        <w:numPr>
+          <w:ilvl w:val="2"/>
+          <w:numId w:val="14"/>
+        </w:numPr>
+        <w:rPr>
+          <w:lang w:val="en-GB"/>
+        </w:rPr>
+      </w:pPr>
+      <w:r>
+        <w:rPr>
+          <w:lang w:val="en-GB"/>
+        </w:rPr>
+        <w:t>Click "Verify Signature"</w:t>
+      </w:r>
+    </w:p>
+    <w:p>
+      <w:pPr>
+        <w:pStyle w:val="Akapitzlist"/>
+        <w:numPr>
+          <w:ilvl w:val="2"/>
+          <w:numId w:val="14"/>
+        </w:numPr>
+        <w:rPr>
+          <w:lang w:val="en-GB"/>
+        </w:rPr>
+      </w:pPr>
+      <w:r>
+        <w:rPr>
+          <w:lang w:val="en-GB"/>
+        </w:rPr>
+        <w:t>Verify that the status indicates the signature is invalid</w:t>
+      </w:r>
+      <w:r>
+        <w:rPr>
+          <w:lang w:val="en-GB"/>
+        </w:rPr>
+        <w:br/>
+      </w:r>
+      <w:r>
+        <w:rPr>
+          <w:lang w:val="en-GB"/>
+        </w:rPr>
+        <w:br/>
+      </w:r>
+    </w:p>
+    <w:p>
+      <w:pPr>
+        <w:pStyle w:val="Akapitzlist"/>
+        <w:numPr>
+          <w:ilvl w:val="1"/>
+          <w:numId w:val="14"/>
+        </w:numPr>
+        <w:rPr>
+          <w:b/>
+          <w:bCs/>
+          <w:sz w:val="28"/>
+          <w:szCs w:val="28"/>
+          <w:lang w:val="en-GB"/>
+        </w:rPr>
+      </w:pPr>
+      <w:r>
+        <w:rPr>
+          <w:b/>
+          <w:bCs/>
+          <w:sz w:val="28"/>
+          <w:szCs w:val="28"/>
+          <w:lang w:val="en-GB"/>
+        </w:rPr>
+        <w:t xml:space="preserve"> </w:t>
+      </w:r>
+      <w:r>
+        <w:rPr>
+          <w:b/>
+          <w:bCs/>
+          <w:sz w:val="28"/>
+          <w:szCs w:val="28"/>
+          <w:lang w:val="en-GB"/>
+        </w:rPr>
+        <w:t>Verify application behaviour when USB is removed unexpectedly</w:t>
+      </w:r>
+    </w:p>
+    <w:p>
+      <w:pPr>
+        <w:pStyle w:val="Akapitzlist"/>
+        <w:numPr>
+          <w:ilvl w:val="2"/>
+          <w:numId w:val="14"/>
+        </w:numPr>
+        <w:rPr>
+          <w:lang w:val="en-GB"/>
+        </w:rPr>
+      </w:pPr>
+      <w:r>
+        <w:rPr>
+          <w:lang w:val="en-GB"/>
+        </w:rPr>
+        <w:t>Insert USB drive with a private key</w:t>
+      </w:r>
+    </w:p>
+    <w:p>
+      <w:pPr>
+        <w:pStyle w:val="Akapitzlist"/>
+        <w:numPr>
+          <w:ilvl w:val="2"/>
+          <w:numId w:val="14"/>
+        </w:numPr>
+        <w:rPr>
+          <w:lang w:val="en-GB"/>
+        </w:rPr>
+      </w:pPr>
+      <w:r>
+        <w:rPr>
+          <w:lang w:val="en-GB"/>
+        </w:rPr>
+        <w:t>Start the application and verify the USB is detected</w:t>
+      </w:r>
+    </w:p>
+    <w:p>
+      <w:pPr>
+        <w:pStyle w:val="Akapitzlist"/>
+        <w:numPr>
+          <w:ilvl w:val="2"/>
+          <w:numId w:val="14"/>
+        </w:numPr>
+        <w:rPr>
+          <w:lang w:val="en-GB"/>
+        </w:rPr>
+      </w:pPr>
+      <w:r>
+        <w:rPr>
+          <w:lang w:val="en-GB"/>
+        </w:rPr>
+        <w:t>Navigate to the Sign tab and select a PDF</w:t>
+      </w:r>
+    </w:p>
+    <w:p>
+      <w:pPr>
+        <w:pStyle w:val="Akapitzlist"/>
+        <w:numPr>
+          <w:ilvl w:val="2"/>
+          <w:numId w:val="14"/>
+        </w:numPr>
+        <w:rPr>
+          <w:lang w:val="en-GB"/>
+        </w:rPr>
+      </w:pPr>
+      <w:r>
+        <w:rPr>
+          <w:lang w:val="en-GB"/>
+        </w:rPr>
+        <w:t>Remove the USB drive without ejecting</w:t>
+      </w:r>
+    </w:p>
+    <w:p>
+      <w:pPr>
+        <w:pStyle w:val="Akapitzlist"/>
+        <w:numPr>
+          <w:ilvl w:val="2"/>
+          <w:numId w:val="14"/>
+        </w:numPr>
+        <w:rPr>
+          <w:lang w:val="en-GB"/>
+        </w:rPr>
+      </w:pPr>
+      <w:r>
+        <w:rPr>
+          <w:lang w:val="en-GB"/>
+        </w:rPr>
+        <w:t>Click "Sign Document"</w:t>
+      </w:r>
+    </w:p>
+    <w:p>
+      <w:pPr>
+        <w:pStyle w:val="Akapitzlist"/>
+        <w:numPr>
+          <w:ilvl w:val="2"/>
+          <w:numId w:val="14"/>
+        </w:numPr>
+        <w:rPr>
+          <w:lang w:val="en-GB"/>
+        </w:rPr>
+      </w:pPr>
+      <w:r>
+        <w:rPr>
+          <w:lang w:val="en-GB"/>
+        </w:rPr>
+        <w:t>Verify the application shows an appropriate error message</w:t>
+      </w:r>
+    </w:p>
+    <w:p>
+      <w:pPr>
+        <w:pStyle w:val="Akapitzlist"/>
+        <w:numPr>
+          <w:ilvl w:val="2"/>
+          <w:numId w:val="14"/>
+        </w:numPr>
+        <w:rPr>
+          <w:lang w:val="en-GB"/>
+        </w:rPr>
+      </w:pPr>
+      <w:r>
+        <w:rPr>
+          <w:lang w:val="en-GB"/>
+        </w:rPr>
+        <w:t>Reinsert the USB drive</w:t>
+      </w:r>
+    </w:p>
+    <w:p>
+      <w:pPr>
+        <w:pStyle w:val="Akapitzlist"/>
+        <w:numPr>
+          <w:ilvl w:val="2"/>
+          <w:numId w:val="14"/>
+        </w:numPr>
+        <w:rPr>
+          <w:lang w:val="en-GB"/>
+        </w:rPr>
+      </w:pPr>
+      <w:r>
+        <w:rPr>
+          <w:lang w:val="en-GB"/>
+        </w:rPr>
+        <w:t>Verify the application detects the USB drive again</w:t>
+      </w:r>
+      <w:r>
+        <w:rPr>
+          <w:lang w:val="en-GB"/>
+        </w:rPr>
+        <w:br/>
+      </w:r>
+      <w:r>
+        <w:rPr>
+          <w:lang w:val="en-GB"/>
+        </w:rPr>
+        <w:br/>
+      </w:r>
+    </w:p>
+    <w:p>
+      <w:pPr>
+        <w:rPr>
+          <w:lang w:val="en-GB"/>
+        </w:rPr>
+      </w:pPr>
+    </w:p>
+    <w:p>
+      <w:pPr>
+        <w:rPr>
+          <w:lang w:val="en-GB"/>
+        </w:rPr>
+      </w:pPr>
+    </w:p>
+    <w:p>
+      <w:pPr>
+        <w:rPr>
+          <w:lang w:val="en-GB"/>
+        </w:rPr>
+      </w:pPr>
+    </w:p>
+    <w:p>
+      <w:pPr>
+        <w:rPr>
+          <w:lang w:val="en-GB"/>
+        </w:rPr>
+      </w:pPr>
+    </w:p>
+    <w:p>
+      <w:pPr>
+        <w:rPr>
+          <w:lang w:val="en-GB"/>
+        </w:rPr>
+      </w:pPr>
+    </w:p>
+    <w:p>
+      <w:pPr>
+        <w:pStyle w:val="Akapitzlist"/>
+        <w:numPr>
+          <w:ilvl w:val="1"/>
+          <w:numId w:val="14"/>
+        </w:numPr>
+        <w:rPr>
+          <w:b/>
+          <w:bCs/>
+          <w:sz w:val="28"/>
+          <w:szCs w:val="28"/>
+          <w:lang w:val="en-GB"/>
+        </w:rPr>
+      </w:pPr>
+      <w:r>
+        <w:rPr>
+          <w:b/>
+          <w:bCs/>
+          <w:sz w:val="28"/>
+          <w:szCs w:val="28"/>
+          <w:lang w:val="en-GB"/>
+        </w:rPr>
+        <w:lastRenderedPageBreak/>
+        <w:t xml:space="preserve"> </w:t>
+      </w:r>
+      <w:r>
+        <w:rPr>
+          <w:b/>
+          <w:bCs/>
+          <w:sz w:val="28"/>
+          <w:szCs w:val="28"/>
+          <w:lang w:val="en-GB"/>
+        </w:rPr>
+        <w:t>Verify validation of user inputs.</w:t>
+      </w:r>
+    </w:p>
+    <w:p>
+      <w:pPr>
+        <w:pStyle w:val="Akapitzlist"/>
+        <w:numPr>
+          <w:ilvl w:val="2"/>
+          <w:numId w:val="14"/>
+        </w:numPr>
+        <w:rPr>
+          <w:lang w:val="en-GB"/>
+        </w:rPr>
+      </w:pPr>
+      <w:r>
+        <w:rPr>
+          <w:lang w:val="en-GB"/>
+        </w:rPr>
+        <w:t>Navigate to the Key Management tab</w:t>
+      </w:r>
+    </w:p>
+    <w:p>
+      <w:pPr>
+        <w:pStyle w:val="Akapitzlist"/>
+        <w:numPr>
+          <w:ilvl w:val="2"/>
+          <w:numId w:val="14"/>
+        </w:numPr>
+        <w:rPr>
+          <w:lang w:val="en-GB"/>
+        </w:rPr>
+      </w:pPr>
+      <w:r>
+        <w:rPr>
+          <w:lang w:val="en-GB"/>
+        </w:rPr>
+        <w:t>Click "Generate Key Pair" without entering a PIN</w:t>
+      </w:r>
+    </w:p>
+    <w:p>
+      <w:pPr>
+        <w:pStyle w:val="Akapitzlist"/>
+        <w:numPr>
+          <w:ilvl w:val="2"/>
+          <w:numId w:val="14"/>
+        </w:numPr>
+        <w:rPr>
+          <w:lang w:val="en-GB"/>
+        </w:rPr>
+      </w:pPr>
+      <w:r>
+        <w:rPr>
+          <w:lang w:val="en-GB"/>
+        </w:rPr>
+        <w:t>Verify error message about missing PIN</w:t>
+      </w:r>
+    </w:p>
+    <w:p>
+      <w:pPr>
+        <w:pStyle w:val="Akapitzlist"/>
+        <w:numPr>
+          <w:ilvl w:val="2"/>
+          <w:numId w:val="14"/>
+        </w:numPr>
+        <w:rPr>
+          <w:lang w:val="en-GB"/>
+        </w:rPr>
+      </w:pPr>
+      <w:r>
+        <w:rPr>
+          <w:lang w:val="en-GB"/>
+        </w:rPr>
+        <w:t>Enter a PIN but don't select a directory for public key</w:t>
+      </w:r>
+    </w:p>
+    <w:p>
+      <w:pPr>
+        <w:pStyle w:val="Akapitzlist"/>
+        <w:numPr>
+          <w:ilvl w:val="2"/>
+          <w:numId w:val="14"/>
+        </w:numPr>
+        <w:rPr>
+          <w:lang w:val="en-GB"/>
+        </w:rPr>
+      </w:pPr>
+      <w:r>
+        <w:rPr>
+          <w:lang w:val="en-GB"/>
+        </w:rPr>
+        <w:t>Click "Generate Key Pair"</w:t>
+      </w:r>
+    </w:p>
+    <w:p>
+      <w:pPr>
+        <w:pStyle w:val="Akapitzlist"/>
+        <w:numPr>
+          <w:ilvl w:val="2"/>
+          <w:numId w:val="14"/>
+        </w:numPr>
+        <w:rPr>
+          <w:lang w:val="en-GB"/>
+        </w:rPr>
+      </w:pPr>
+      <w:r>
+        <w:rPr>
+          <w:lang w:val="en-GB"/>
+        </w:rPr>
+        <w:t>Verify error message about missing public key path</w:t>
+      </w:r>
+    </w:p>
+    <w:p>
+      <w:pPr>
+        <w:rPr>
+          <w:b/>
+          <w:bCs/>
+          <w:lang w:val="en-GB"/>
+        </w:rPr>
+      </w:pPr>
+    </w:p>
+    <w:p>
+      <w:pPr>
+        <w:rPr>
+          <w:b/>
+          <w:bCs/>
+          <w:lang w:val="en-GB"/>
+        </w:rPr>
+      </w:pPr>
+    </w:p>
+    <w:p>
+      <w:pPr>
+        <w:rPr>
+          <w:b/>
+          <w:bCs/>
+          <w:lang w:val="en-GB"/>
+        </w:rPr>
+      </w:pPr>
     </w:p>
     <w:p>
       <w:pPr>
@@ -3080,7 +4715,6 @@
           <w:sz w:val="32"/>
           <w:lang w:val="en-GB"/>
         </w:rPr>
-        <w:lastRenderedPageBreak/>
         <w:t>Literature</w:t>
       </w:r>
     </w:p>
@@ -3185,7 +4819,6 @@
         </w:rPr>
         <w:tab/>
       </w:r>
-      <w:proofErr w:type="spellStart"/>
       <w:r>
         <w:rPr>
           <w:rFonts w:ascii="Arial" w:hAnsi="Arial" w:cs="Arial"/>
@@ -3193,17 +4826,7 @@
           <w:szCs w:val="20"/>
           <w:lang w:val="en-GB"/>
         </w:rPr>
-        <w:t>Doxygen</w:t>
-      </w:r>
-      <w:proofErr w:type="spellEnd"/>
-      <w:r>
-        <w:rPr>
-          <w:rFonts w:ascii="Arial" w:hAnsi="Arial" w:cs="Arial"/>
-          <w:sz w:val="20"/>
-          <w:szCs w:val="20"/>
-          <w:lang w:val="en-GB"/>
-        </w:rPr>
-        <w:t xml:space="preserve"> documentation</w:t>
+        <w:t>Doxygen documentation</w:t>
       </w:r>
       <w:r>
         <w:rPr>
@@ -4878,7 +6501,7 @@
   <w:abstractNum w:abstractNumId="14" w15:restartNumberingAfterBreak="0">
     <w:nsid w:val="5DA3757A"/>
     <w:multiLevelType w:val="multilevel"/>
-    <w:tmpl w:val="7980AD60"/>
+    <w:tmpl w:val="20FA6104"/>
     <w:lvl w:ilvl="0">
       <w:start w:val="1"/>
       <w:numFmt w:val="decimal"/>
@@ -4889,6 +6512,8 @@
       </w:pPr>
       <w:rPr>
         <w:rFonts w:ascii="Arial" w:eastAsiaTheme="minorHAnsi" w:hAnsi="Arial" w:cs="Arial"/>
+        <w:sz w:val="32"/>
+        <w:szCs w:val="32"/>
       </w:rPr>
     </w:lvl>
     <w:lvl w:ilvl="1">

</xml_diff>

<commit_message>
Testing chapter updates and wrong PIN while siging a PDF opens error windows instead of writing error in app window which last 2 seconds
</commit_message>
<xml_diff>
--- a/BSK_raport.docx
+++ b/BSK_raport.docx
@@ -305,20 +305,19 @@
         <w:jc w:val="center"/>
         <w:rPr>
           <w:rFonts w:ascii="Arial" w:hAnsi="Arial" w:cs="Arial"/>
-          <w:lang w:val="en-GB"/>
-        </w:rPr>
-      </w:pPr>
-      <w:r>
-        <w:rPr>
-          <w:rFonts w:ascii="Arial" w:hAnsi="Arial" w:cs="Arial"/>
-          <w:lang w:val="en-GB"/>
+        </w:rPr>
+      </w:pPr>
+      <w:proofErr w:type="spellStart"/>
+      <w:r>
+        <w:rPr>
+          <w:rFonts w:ascii="Arial" w:hAnsi="Arial" w:cs="Arial"/>
         </w:rPr>
         <w:t>Authors</w:t>
       </w:r>
-      <w:r>
-        <w:rPr>
-          <w:rFonts w:ascii="Arial" w:hAnsi="Arial" w:cs="Arial"/>
-          <w:lang w:val="en-GB"/>
+      <w:proofErr w:type="spellEnd"/>
+      <w:r>
+        <w:rPr>
+          <w:rFonts w:ascii="Arial" w:hAnsi="Arial" w:cs="Arial"/>
         </w:rPr>
         <w:t>:</w:t>
       </w:r>
@@ -328,48 +327,41 @@
         <w:jc w:val="center"/>
         <w:rPr>
           <w:rFonts w:ascii="Arial" w:hAnsi="Arial" w:cs="Arial"/>
-          <w:lang w:val="en-GB"/>
-        </w:rPr>
-      </w:pPr>
-      <w:r>
-        <w:rPr>
-          <w:rFonts w:ascii="Arial" w:hAnsi="Arial" w:cs="Arial"/>
-          <w:lang w:val="en-GB"/>
+        </w:rPr>
+      </w:pPr>
+      <w:r>
+        <w:rPr>
+          <w:rFonts w:ascii="Arial" w:hAnsi="Arial" w:cs="Arial"/>
         </w:rPr>
         <w:t>Tomasz</w:t>
       </w:r>
       <w:r>
         <w:rPr>
           <w:rFonts w:ascii="Arial" w:hAnsi="Arial" w:cs="Arial"/>
-          <w:lang w:val="en-GB"/>
         </w:rPr>
         <w:t xml:space="preserve">, </w:t>
       </w:r>
       <w:r>
         <w:rPr>
           <w:rFonts w:ascii="Arial" w:hAnsi="Arial" w:cs="Arial"/>
-          <w:lang w:val="en-GB"/>
         </w:rPr>
         <w:t>S</w:t>
       </w:r>
       <w:r>
         <w:rPr>
           <w:rFonts w:ascii="Arial" w:hAnsi="Arial" w:cs="Arial"/>
-          <w:lang w:val="en-GB"/>
         </w:rPr>
         <w:t>ankowski</w:t>
       </w:r>
       <w:r>
         <w:rPr>
           <w:rFonts w:ascii="Arial" w:hAnsi="Arial" w:cs="Arial"/>
-          <w:lang w:val="en-GB"/>
         </w:rPr>
         <w:t xml:space="preserve">, </w:t>
       </w:r>
       <w:r>
         <w:rPr>
           <w:rFonts w:ascii="Arial" w:hAnsi="Arial" w:cs="Arial"/>
-          <w:lang w:val="en-GB"/>
         </w:rPr>
         <w:t>193363</w:t>
       </w:r>
@@ -379,48 +371,41 @@
         <w:jc w:val="center"/>
         <w:rPr>
           <w:rFonts w:ascii="Arial" w:hAnsi="Arial" w:cs="Arial"/>
-          <w:lang w:val="en-GB"/>
-        </w:rPr>
-      </w:pPr>
-      <w:r>
-        <w:rPr>
-          <w:rFonts w:ascii="Arial" w:hAnsi="Arial" w:cs="Arial"/>
-          <w:lang w:val="en-GB"/>
+        </w:rPr>
+      </w:pPr>
+      <w:r>
+        <w:rPr>
+          <w:rFonts w:ascii="Arial" w:hAnsi="Arial" w:cs="Arial"/>
         </w:rPr>
         <w:t>Piotr</w:t>
       </w:r>
       <w:r>
         <w:rPr>
           <w:rFonts w:ascii="Arial" w:hAnsi="Arial" w:cs="Arial"/>
-          <w:lang w:val="en-GB"/>
         </w:rPr>
         <w:t xml:space="preserve">, </w:t>
       </w:r>
       <w:r>
         <w:rPr>
           <w:rFonts w:ascii="Arial" w:hAnsi="Arial" w:cs="Arial"/>
-          <w:lang w:val="en-GB"/>
         </w:rPr>
         <w:t>S</w:t>
       </w:r>
       <w:r>
         <w:rPr>
           <w:rFonts w:ascii="Arial" w:hAnsi="Arial" w:cs="Arial"/>
-          <w:lang w:val="en-GB"/>
         </w:rPr>
         <w:t>ulewski</w:t>
       </w:r>
       <w:r>
         <w:rPr>
           <w:rFonts w:ascii="Arial" w:hAnsi="Arial" w:cs="Arial"/>
-          <w:lang w:val="en-GB"/>
         </w:rPr>
         <w:t xml:space="preserve">, </w:t>
       </w:r>
       <w:r>
         <w:rPr>
           <w:rFonts w:ascii="Arial" w:hAnsi="Arial" w:cs="Arial"/>
-          <w:lang w:val="en-GB"/>
         </w:rPr>
         <w:t>192594</w:t>
       </w:r>
@@ -430,7 +415,6 @@
         <w:jc w:val="center"/>
         <w:rPr>
           <w:rFonts w:ascii="Arial" w:hAnsi="Arial" w:cs="Arial"/>
-          <w:lang w:val="en-GB"/>
         </w:rPr>
       </w:pPr>
     </w:p>
@@ -439,7 +423,6 @@
         <w:jc w:val="center"/>
         <w:rPr>
           <w:rFonts w:ascii="Arial" w:hAnsi="Arial" w:cs="Arial"/>
-          <w:lang w:val="en-GB"/>
         </w:rPr>
       </w:pPr>
     </w:p>
@@ -994,7 +977,23 @@
           <w:rFonts w:ascii="Arial" w:hAnsi="Arial" w:cs="Arial"/>
           <w:lang w:val="en-US"/>
         </w:rPr>
-        <w:t xml:space="preserve">The goal of this project is to develop an application that emulates a qualified electronic signature according to a simplified PAdES standard. The application allows users to sign PDF documents using a 4096-bit RSA private key, which is securely stored on a USB drive. When generating a new private key, the user sets a PIN, which is then hashed using SHA-256 along with a randomly generated salt to enhance security. The resulting hash is used to encrypt the private key with the AES-256 algorithm. Additionally, a randomly generated initialization vector (IV) is used during encryption, further strengthening security. Both the salt and the IV are stored </w:t>
+        <w:t xml:space="preserve">The goal of this project is to develop an application that emulates a qualified electronic signature according to a simplified </w:t>
+      </w:r>
+      <w:proofErr w:type="spellStart"/>
+      <w:r>
+        <w:rPr>
+          <w:rFonts w:ascii="Arial" w:hAnsi="Arial" w:cs="Arial"/>
+          <w:lang w:val="en-US"/>
+        </w:rPr>
+        <w:t>PAdES</w:t>
+      </w:r>
+      <w:proofErr w:type="spellEnd"/>
+      <w:r>
+        <w:rPr>
+          <w:rFonts w:ascii="Arial" w:hAnsi="Arial" w:cs="Arial"/>
+          <w:lang w:val="en-US"/>
+        </w:rPr>
+        <w:t xml:space="preserve"> standard. The application allows users to sign PDF documents using a 4096-bit RSA private key, which is securely stored on a USB drive. When generating a new private key, the user sets a PIN, which is then hashed using SHA-256 along with a randomly generated salt to enhance security. The resulting hash is used to encrypt the private key with the AES-256 algorithm. Additionally, a randomly generated initialization vector (IV) is used during encryption, further strengthening security. Both the salt and the IV are stored </w:t>
       </w:r>
       <w:r>
         <w:rPr>
@@ -1090,7 +1089,23 @@
           <w:rFonts w:ascii="Arial" w:hAnsi="Arial" w:cs="Arial"/>
           <w:lang w:val="en-US"/>
         </w:rPr>
-        <w:t>Additionally, the project includes documentation generated with Doxygen and a GitHub repository containing the source code and commit history.</w:t>
+        <w:t xml:space="preserve">Additionally, the project includes documentation generated with </w:t>
+      </w:r>
+      <w:proofErr w:type="spellStart"/>
+      <w:r>
+        <w:rPr>
+          <w:rFonts w:ascii="Arial" w:hAnsi="Arial" w:cs="Arial"/>
+          <w:lang w:val="en-US"/>
+        </w:rPr>
+        <w:t>Doxygen</w:t>
+      </w:r>
+      <w:proofErr w:type="spellEnd"/>
+      <w:r>
+        <w:rPr>
+          <w:rFonts w:ascii="Arial" w:hAnsi="Arial" w:cs="Arial"/>
+          <w:lang w:val="en-US"/>
+        </w:rPr>
+        <w:t xml:space="preserve"> and a GitHub repository containing the source code and commit history.</w:t>
       </w:r>
     </w:p>
     <w:p>
@@ -2906,14 +2921,46 @@
           <w:rFonts w:ascii="Arial" w:hAnsi="Arial" w:cs="Arial"/>
           <w:lang w:val="en-US"/>
         </w:rPr>
-        <w:t>Besides code, repository consists of documentation created using Doxygen tool.</w:t>
-      </w:r>
+        <w:t xml:space="preserve">Besides code, repository consists of documentation created using </w:t>
+      </w:r>
+      <w:proofErr w:type="spellStart"/>
       <w:r>
         <w:rPr>
           <w:rFonts w:ascii="Arial" w:hAnsi="Arial" w:cs="Arial"/>
           <w:lang w:val="en-US"/>
         </w:rPr>
-        <w:t xml:space="preserve"> In root directory there is Doxyfile which let us automatically create documentation. Created documentation is in ./docs file.</w:t>
+        <w:t>Doxygen</w:t>
+      </w:r>
+      <w:proofErr w:type="spellEnd"/>
+      <w:r>
+        <w:rPr>
+          <w:rFonts w:ascii="Arial" w:hAnsi="Arial" w:cs="Arial"/>
+          <w:lang w:val="en-US"/>
+        </w:rPr>
+        <w:t xml:space="preserve"> tool.</w:t>
+      </w:r>
+      <w:r>
+        <w:rPr>
+          <w:rFonts w:ascii="Arial" w:hAnsi="Arial" w:cs="Arial"/>
+          <w:lang w:val="en-US"/>
+        </w:rPr>
+        <w:t xml:space="preserve"> In root directory there is </w:t>
+      </w:r>
+      <w:proofErr w:type="spellStart"/>
+      <w:r>
+        <w:rPr>
+          <w:rFonts w:ascii="Arial" w:hAnsi="Arial" w:cs="Arial"/>
+          <w:lang w:val="en-US"/>
+        </w:rPr>
+        <w:t>Doxyfile</w:t>
+      </w:r>
+      <w:proofErr w:type="spellEnd"/>
+      <w:r>
+        <w:rPr>
+          <w:rFonts w:ascii="Arial" w:hAnsi="Arial" w:cs="Arial"/>
+          <w:lang w:val="en-US"/>
+        </w:rPr>
+        <w:t xml:space="preserve"> which let us automatically create documentation. Created documentation is in ./docs file.</w:t>
       </w:r>
       <w:r>
         <w:rPr>
@@ -3007,7 +3054,27 @@
           <w:iCs/>
           <w:lang w:val="en-GB"/>
         </w:rPr>
-        <w:t>Screen of documentation created using Doxygen.</w:t>
+        <w:t xml:space="preserve">Screen of documentation created using </w:t>
+      </w:r>
+      <w:proofErr w:type="spellStart"/>
+      <w:r>
+        <w:rPr>
+          <w:rFonts w:ascii="Arial" w:hAnsi="Arial" w:cs="Arial"/>
+          <w:i/>
+          <w:iCs/>
+          <w:lang w:val="en-GB"/>
+        </w:rPr>
+        <w:t>Doxygen</w:t>
+      </w:r>
+      <w:proofErr w:type="spellEnd"/>
+      <w:r>
+        <w:rPr>
+          <w:rFonts w:ascii="Arial" w:hAnsi="Arial" w:cs="Arial"/>
+          <w:i/>
+          <w:iCs/>
+          <w:lang w:val="en-GB"/>
+        </w:rPr>
+        <w:t>.</w:t>
       </w:r>
     </w:p>
     <w:p>
@@ -3054,17 +3121,6 @@
         <w:lastRenderedPageBreak/>
         <w:t>Testing</w:t>
       </w:r>
-      <w:r>
-        <w:rPr>
-          <w:rFonts w:ascii="Arial" w:hAnsi="Arial" w:cs="Arial"/>
-          <w:b/>
-          <w:bCs/>
-          <w:sz w:val="32"/>
-          <w:szCs w:val="32"/>
-          <w:lang w:val="en-GB"/>
-        </w:rPr>
-        <w:br/>
-      </w:r>
     </w:p>
     <w:p>
       <w:pPr>
@@ -3243,7 +3299,19 @@
         <w:rPr>
           <w:lang w:val="en-GB"/>
         </w:rPr>
-        <w:t>Open the application and navigate to the Key Management tab</w:t>
+        <w:t xml:space="preserve">Open the application and navigate to the </w:t>
+      </w:r>
+      <w:r>
+        <w:rPr>
+          <w:lang w:val="en-GB"/>
+        </w:rPr>
+        <w:t xml:space="preserve">Generate </w:t>
+      </w:r>
+      <w:r>
+        <w:rPr>
+          <w:lang w:val="en-GB"/>
+        </w:rPr>
+        <w:t>Key tab</w:t>
       </w:r>
     </w:p>
     <w:p>
@@ -3315,7 +3383,31 @@
         <w:rPr>
           <w:lang w:val="en-GB"/>
         </w:rPr>
-        <w:t>Click “Generate Key Pair”</w:t>
+        <w:t xml:space="preserve">Click “Generate </w:t>
+      </w:r>
+      <w:r>
+        <w:rPr>
+          <w:lang w:val="en-GB"/>
+        </w:rPr>
+        <w:t xml:space="preserve">and Save </w:t>
+      </w:r>
+      <w:r>
+        <w:rPr>
+          <w:lang w:val="en-GB"/>
+        </w:rPr>
+        <w:t>Ke</w:t>
+      </w:r>
+      <w:r>
+        <w:rPr>
+          <w:lang w:val="en-GB"/>
+        </w:rPr>
+        <w:t>y</w:t>
+      </w:r>
+      <w:r>
+        <w:rPr>
+          <w:lang w:val="en-GB"/>
+        </w:rPr>
+        <w:t>”</w:t>
       </w:r>
     </w:p>
     <w:p>
@@ -3351,7 +3443,21 @@
         <w:rPr>
           <w:lang w:val="en-GB"/>
         </w:rPr>
-        <w:t>Check that a “public_key.pem” file exists in the chosen directory</w:t>
+        <w:t>Check that a “</w:t>
+      </w:r>
+      <w:proofErr w:type="spellStart"/>
+      <w:r>
+        <w:rPr>
+          <w:lang w:val="en-GB"/>
+        </w:rPr>
+        <w:t>public_key.pem</w:t>
+      </w:r>
+      <w:proofErr w:type="spellEnd"/>
+      <w:r>
+        <w:rPr>
+          <w:lang w:val="en-GB"/>
+        </w:rPr>
+        <w:t>” file exists in the chosen directory</w:t>
       </w:r>
     </w:p>
     <w:p>
@@ -3369,7 +3475,21 @@
         <w:rPr>
           <w:lang w:val="en-GB"/>
         </w:rPr>
-        <w:t>Check that a “private_key.key” file exists on the USB drive</w:t>
+        <w:t>Check that a “</w:t>
+      </w:r>
+      <w:proofErr w:type="spellStart"/>
+      <w:r>
+        <w:rPr>
+          <w:lang w:val="en-GB"/>
+        </w:rPr>
+        <w:t>private_key.key</w:t>
+      </w:r>
+      <w:proofErr w:type="spellEnd"/>
+      <w:r>
+        <w:rPr>
+          <w:lang w:val="en-GB"/>
+        </w:rPr>
+        <w:t>” file exists on the USB drive</w:t>
       </w:r>
       <w:r>
         <w:rPr>
@@ -3405,6 +3525,7 @@
           <w:bCs/>
           <w:sz w:val="28"/>
           <w:szCs w:val="28"/>
+          <w:lang w:val="en-US"/>
         </w:rPr>
         <w:t xml:space="preserve"> </w:t>
       </w:r>
@@ -3414,6 +3535,7 @@
           <w:bCs/>
           <w:sz w:val="28"/>
           <w:szCs w:val="28"/>
+          <w:lang w:val="en-US"/>
         </w:rPr>
         <w:t>Verify that the private key is properly protected with a PIN</w:t>
       </w:r>
@@ -3451,7 +3573,19 @@
         <w:rPr>
           <w:lang w:val="en-GB"/>
         </w:rPr>
-        <w:t>Navigate to the Sign tab</w:t>
+        <w:t>Navigate to the Sign</w:t>
+      </w:r>
+      <w:r>
+        <w:rPr>
+          <w:lang w:val="en-GB"/>
+        </w:rPr>
+        <w:t xml:space="preserve"> Document</w:t>
+      </w:r>
+      <w:r>
+        <w:rPr>
+          <w:lang w:val="en-GB"/>
+        </w:rPr>
+        <w:t xml:space="preserve"> tab</w:t>
       </w:r>
     </w:p>
     <w:p>
@@ -3643,7 +3777,19 @@
         <w:rPr>
           <w:lang w:val="en-GB"/>
         </w:rPr>
-        <w:t>Navigate to the Sign tab</w:t>
+        <w:t>Navigate to the Sign</w:t>
+      </w:r>
+      <w:r>
+        <w:rPr>
+          <w:lang w:val="en-GB"/>
+        </w:rPr>
+        <w:t xml:space="preserve"> Document</w:t>
+      </w:r>
+      <w:r>
+        <w:rPr>
+          <w:lang w:val="en-GB"/>
+        </w:rPr>
+        <w:t xml:space="preserve"> tab</w:t>
       </w:r>
     </w:p>
     <w:p>
@@ -3759,47 +3905,6 @@
         </w:rPr>
         <w:br/>
       </w:r>
-      <w:r>
-        <w:rPr>
-          <w:lang w:val="en-GB"/>
-        </w:rPr>
-        <w:br/>
-      </w:r>
-    </w:p>
-    <w:p>
-      <w:pPr>
-        <w:rPr>
-          <w:lang w:val="en-GB"/>
-        </w:rPr>
-      </w:pPr>
-    </w:p>
-    <w:p>
-      <w:pPr>
-        <w:rPr>
-          <w:lang w:val="en-GB"/>
-        </w:rPr>
-      </w:pPr>
-    </w:p>
-    <w:p>
-      <w:pPr>
-        <w:rPr>
-          <w:lang w:val="en-GB"/>
-        </w:rPr>
-      </w:pPr>
-    </w:p>
-    <w:p>
-      <w:pPr>
-        <w:rPr>
-          <w:lang w:val="en-GB"/>
-        </w:rPr>
-      </w:pPr>
-    </w:p>
-    <w:p>
-      <w:pPr>
-        <w:rPr>
-          <w:lang w:val="en-GB"/>
-        </w:rPr>
-      </w:pPr>
     </w:p>
     <w:p>
       <w:pPr>
@@ -3888,55 +3993,43 @@
         <w:rPr>
           <w:lang w:val="en-GB"/>
         </w:rPr>
-        <w:t>Navigate to the last page</w:t>
-      </w:r>
-    </w:p>
-    <w:p>
-      <w:pPr>
-        <w:pStyle w:val="Akapitzlist"/>
-        <w:numPr>
-          <w:ilvl w:val="2"/>
-          <w:numId w:val="14"/>
-        </w:numPr>
-        <w:rPr>
-          <w:lang w:val="en-GB"/>
-        </w:rPr>
-      </w:pPr>
-      <w:r>
-        <w:rPr>
-          <w:lang w:val="en-GB"/>
-        </w:rPr>
-        <w:t>Verify there is a visible signature box in the bottom-right corner</w:t>
-      </w:r>
-    </w:p>
-    <w:p>
-      <w:pPr>
-        <w:pStyle w:val="Akapitzlist"/>
-        <w:numPr>
-          <w:ilvl w:val="2"/>
-          <w:numId w:val="14"/>
-        </w:numPr>
-        <w:rPr>
-          <w:lang w:val="en-GB"/>
-        </w:rPr>
-      </w:pPr>
-      <w:r>
-        <w:rPr>
-          <w:lang w:val="en-GB"/>
-        </w:rPr>
-        <w:t>Confirm the signature contains the signer name and date information</w:t>
-      </w:r>
-      <w:r>
-        <w:rPr>
-          <w:lang w:val="en-GB"/>
-        </w:rPr>
-        <w:br/>
-      </w:r>
-      <w:r>
-        <w:rPr>
-          <w:lang w:val="en-GB"/>
-        </w:rPr>
-        <w:br/>
+        <w:t xml:space="preserve">Confirm the </w:t>
+      </w:r>
+      <w:r>
+        <w:rPr>
+          <w:lang w:val="en-GB"/>
+        </w:rPr>
+        <w:t>PDF file met</w:t>
+      </w:r>
+      <w:r>
+        <w:rPr>
+          <w:lang w:val="en-GB"/>
+        </w:rPr>
+        <w:t>a</w:t>
+      </w:r>
+      <w:r>
+        <w:rPr>
+          <w:lang w:val="en-GB"/>
+        </w:rPr>
+        <w:t>data</w:t>
+      </w:r>
+      <w:r>
+        <w:rPr>
+          <w:lang w:val="en-GB"/>
+        </w:rPr>
+        <w:t xml:space="preserve"> contains the signer name</w:t>
+      </w:r>
+      <w:r>
+        <w:rPr>
+          <w:lang w:val="en-GB"/>
+        </w:rPr>
+        <w:t>, signature</w:t>
+      </w:r>
+      <w:r>
+        <w:rPr>
+          <w:lang w:val="en-GB"/>
+        </w:rPr>
+        <w:t xml:space="preserve"> and date information</w:t>
       </w:r>
     </w:p>
     <w:p>
@@ -3962,6 +4055,7 @@
           <w:szCs w:val="28"/>
           <w:lang w:val="en-GB"/>
         </w:rPr>
+        <w:lastRenderedPageBreak/>
         <w:t xml:space="preserve"> </w:t>
       </w:r>
       <w:r>
@@ -3990,7 +4084,19 @@
         <w:rPr>
           <w:lang w:val="en-GB"/>
         </w:rPr>
-        <w:t>Navigate to the Verify tab</w:t>
+        <w:t>Navigate to the Verify</w:t>
+      </w:r>
+      <w:r>
+        <w:rPr>
+          <w:lang w:val="en-GB"/>
+        </w:rPr>
+        <w:t xml:space="preserve"> Signature</w:t>
+      </w:r>
+      <w:r>
+        <w:rPr>
+          <w:lang w:val="en-GB"/>
+        </w:rPr>
+        <w:t xml:space="preserve"> tab</w:t>
       </w:r>
     </w:p>
     <w:p>
@@ -4164,7 +4270,31 @@
         <w:rPr>
           <w:lang w:val="en-GB"/>
         </w:rPr>
-        <w:t>Modify the content (add or remove text)</w:t>
+        <w:t>Modify the content (add</w:t>
+      </w:r>
+      <w:r>
+        <w:rPr>
+          <w:lang w:val="en-GB"/>
+        </w:rPr>
+        <w:t>/underline/colo</w:t>
+      </w:r>
+      <w:r>
+        <w:rPr>
+          <w:lang w:val="en-GB"/>
+        </w:rPr>
+        <w:t>u</w:t>
+      </w:r>
+      <w:r>
+        <w:rPr>
+          <w:lang w:val="en-GB"/>
+        </w:rPr>
+        <w:t>r/</w:t>
+      </w:r>
+      <w:r>
+        <w:rPr>
+          <w:lang w:val="en-GB"/>
+        </w:rPr>
+        <w:t>remove text)</w:t>
       </w:r>
     </w:p>
     <w:p>
@@ -4374,7 +4504,19 @@
         <w:rPr>
           <w:lang w:val="en-GB"/>
         </w:rPr>
-        <w:t>Navigate to the Sign tab and select a PDF</w:t>
+        <w:t>Navigate to the Sign</w:t>
+      </w:r>
+      <w:r>
+        <w:rPr>
+          <w:lang w:val="en-GB"/>
+        </w:rPr>
+        <w:t xml:space="preserve"> Document</w:t>
+      </w:r>
+      <w:r>
+        <w:rPr>
+          <w:lang w:val="en-GB"/>
+        </w:rPr>
+        <w:t xml:space="preserve"> tab and select a PDF</w:t>
       </w:r>
     </w:p>
     <w:p>
@@ -4478,41 +4620,6 @@
         </w:rPr>
         <w:br/>
       </w:r>
-    </w:p>
-    <w:p>
-      <w:pPr>
-        <w:rPr>
-          <w:lang w:val="en-GB"/>
-        </w:rPr>
-      </w:pPr>
-    </w:p>
-    <w:p>
-      <w:pPr>
-        <w:rPr>
-          <w:lang w:val="en-GB"/>
-        </w:rPr>
-      </w:pPr>
-    </w:p>
-    <w:p>
-      <w:pPr>
-        <w:rPr>
-          <w:lang w:val="en-GB"/>
-        </w:rPr>
-      </w:pPr>
-    </w:p>
-    <w:p>
-      <w:pPr>
-        <w:rPr>
-          <w:lang w:val="en-GB"/>
-        </w:rPr>
-      </w:pPr>
-    </w:p>
-    <w:p>
-      <w:pPr>
-        <w:rPr>
-          <w:lang w:val="en-GB"/>
-        </w:rPr>
-      </w:pPr>
     </w:p>
     <w:p>
       <w:pPr>
@@ -4537,7 +4644,6 @@
           <w:szCs w:val="28"/>
           <w:lang w:val="en-GB"/>
         </w:rPr>
-        <w:lastRenderedPageBreak/>
         <w:t xml:space="preserve"> </w:t>
       </w:r>
       <w:r>
@@ -4566,7 +4672,19 @@
         <w:rPr>
           <w:lang w:val="en-GB"/>
         </w:rPr>
-        <w:t>Navigate to the Key Management tab</w:t>
+        <w:t xml:space="preserve">Navigate to the </w:t>
+      </w:r>
+      <w:r>
+        <w:rPr>
+          <w:lang w:val="en-GB"/>
+        </w:rPr>
+        <w:t xml:space="preserve">Generate Key </w:t>
+      </w:r>
+      <w:r>
+        <w:rPr>
+          <w:lang w:val="en-GB"/>
+        </w:rPr>
+        <w:t>tab</w:t>
       </w:r>
     </w:p>
     <w:p>
@@ -4662,26 +4780,13 @@
     <w:p>
       <w:pPr>
         <w:rPr>
-          <w:b/>
-          <w:bCs/>
-          <w:lang w:val="en-GB"/>
-        </w:rPr>
-      </w:pPr>
-    </w:p>
-    <w:p>
-      <w:pPr>
-        <w:rPr>
-          <w:b/>
-          <w:bCs/>
-          <w:lang w:val="en-GB"/>
-        </w:rPr>
-      </w:pPr>
-    </w:p>
-    <w:p>
-      <w:pPr>
-        <w:rPr>
-          <w:b/>
-          <w:bCs/>
+          <w:lang w:val="en-GB"/>
+        </w:rPr>
+      </w:pPr>
+    </w:p>
+    <w:p>
+      <w:pPr>
+        <w:rPr>
           <w:lang w:val="en-GB"/>
         </w:rPr>
       </w:pPr>
@@ -4819,6 +4924,7 @@
         </w:rPr>
         <w:tab/>
       </w:r>
+      <w:proofErr w:type="spellStart"/>
       <w:r>
         <w:rPr>
           <w:rFonts w:ascii="Arial" w:hAnsi="Arial" w:cs="Arial"/>
@@ -4826,7 +4932,17 @@
           <w:szCs w:val="20"/>
           <w:lang w:val="en-GB"/>
         </w:rPr>
-        <w:t>Doxygen documentation</w:t>
+        <w:t>Doxygen</w:t>
+      </w:r>
+      <w:proofErr w:type="spellEnd"/>
+      <w:r>
+        <w:rPr>
+          <w:rFonts w:ascii="Arial" w:hAnsi="Arial" w:cs="Arial"/>
+          <w:sz w:val="20"/>
+          <w:szCs w:val="20"/>
+          <w:lang w:val="en-GB"/>
+        </w:rPr>
+        <w:t xml:space="preserve"> documentation</w:t>
       </w:r>
       <w:r>
         <w:rPr>
@@ -7645,6 +7761,7 @@
   <w:style w:type="character" w:default="1" w:styleId="Domylnaczcionkaakapitu">
     <w:name w:val="Default Paragraph Font"/>
     <w:uiPriority w:val="1"/>
+    <w:semiHidden/>
     <w:unhideWhenUsed/>
   </w:style>
   <w:style w:type="table" w:default="1" w:styleId="Standardowy">

</xml_diff>

<commit_message>
Added GitHub link to raport
</commit_message>
<xml_diff>
--- a/BSK_raport.docx
+++ b/BSK_raport.docx
@@ -409,6 +409,59 @@
         </w:rPr>
         <w:t>192594</w:t>
       </w:r>
+    </w:p>
+    <w:p>
+      <w:pPr>
+        <w:jc w:val="center"/>
+        <w:rPr>
+          <w:rFonts w:ascii="Arial" w:hAnsi="Arial" w:cs="Arial"/>
+        </w:rPr>
+      </w:pPr>
+      <w:r>
+        <w:rPr>
+          <w:rFonts w:ascii="Arial" w:hAnsi="Arial" w:cs="Arial"/>
+        </w:rPr>
+        <w:t xml:space="preserve">GitHub </w:t>
+      </w:r>
+      <w:proofErr w:type="spellStart"/>
+      <w:r>
+        <w:rPr>
+          <w:rFonts w:ascii="Arial" w:hAnsi="Arial" w:cs="Arial"/>
+        </w:rPr>
+        <w:t>repository</w:t>
+      </w:r>
+      <w:proofErr w:type="spellEnd"/>
+      <w:r>
+        <w:rPr>
+          <w:rFonts w:ascii="Arial" w:hAnsi="Arial" w:cs="Arial"/>
+        </w:rPr>
+        <w:t>:</w:t>
+      </w:r>
+    </w:p>
+    <w:p>
+      <w:pPr>
+        <w:jc w:val="center"/>
+        <w:rPr>
+          <w:rFonts w:ascii="Arial" w:hAnsi="Arial" w:cs="Arial"/>
+        </w:rPr>
+      </w:pPr>
+      <w:hyperlink r:id="rId8" w:history="1">
+        <w:r>
+          <w:rPr>
+            <w:rStyle w:val="Hipercze"/>
+            <w:rFonts w:ascii="Arial" w:hAnsi="Arial" w:cs="Arial"/>
+          </w:rPr>
+          <w:t>https://github.com/peterprospl12/pades-pdf-signer</w:t>
+        </w:r>
+      </w:hyperlink>
+    </w:p>
+    <w:p>
+      <w:pPr>
+        <w:jc w:val="center"/>
+        <w:rPr>
+          <w:rFonts w:ascii="Arial" w:hAnsi="Arial" w:cs="Arial"/>
+        </w:rPr>
+      </w:pPr>
     </w:p>
     <w:p>
       <w:pPr>
@@ -1155,7 +1208,7 @@
                     </pic:cNvPicPr>
                   </pic:nvPicPr>
                   <pic:blipFill>
-                    <a:blip r:embed="rId8">
+                    <a:blip r:embed="rId9">
                       <a:extLst>
                         <a:ext uri="{28A0092B-C50C-407E-A947-70E740481C1C}">
                           <a14:useLocalDpi xmlns:a14="http://schemas.microsoft.com/office/drawing/2010/main" val="0"/>
@@ -1327,7 +1380,7 @@
                     </pic:cNvPicPr>
                   </pic:nvPicPr>
                   <pic:blipFill>
-                    <a:blip r:embed="rId9">
+                    <a:blip r:embed="rId10">
                       <a:extLst>
                         <a:ext uri="{28A0092B-C50C-407E-A947-70E740481C1C}">
                           <a14:useLocalDpi xmlns:a14="http://schemas.microsoft.com/office/drawing/2010/main" val="0"/>
@@ -1540,7 +1593,7 @@
                     <pic:cNvPicPr/>
                   </pic:nvPicPr>
                   <pic:blipFill>
-                    <a:blip r:embed="rId10"/>
+                    <a:blip r:embed="rId11"/>
                     <a:stretch>
                       <a:fillRect/>
                     </a:stretch>
@@ -1686,7 +1739,7 @@
                     <pic:cNvPicPr/>
                   </pic:nvPicPr>
                   <pic:blipFill>
-                    <a:blip r:embed="rId11"/>
+                    <a:blip r:embed="rId12"/>
                     <a:stretch>
                       <a:fillRect/>
                     </a:stretch>
@@ -1823,7 +1876,7 @@
                     <pic:cNvPicPr/>
                   </pic:nvPicPr>
                   <pic:blipFill>
-                    <a:blip r:embed="rId12"/>
+                    <a:blip r:embed="rId13"/>
                     <a:stretch>
                       <a:fillRect/>
                     </a:stretch>
@@ -1958,7 +2011,7 @@
                     <pic:cNvPicPr/>
                   </pic:nvPicPr>
                   <pic:blipFill>
-                    <a:blip r:embed="rId13"/>
+                    <a:blip r:embed="rId14"/>
                     <a:stretch>
                       <a:fillRect/>
                     </a:stretch>
@@ -2132,7 +2185,7 @@
                     <pic:cNvPicPr/>
                   </pic:nvPicPr>
                   <pic:blipFill>
-                    <a:blip r:embed="rId14"/>
+                    <a:blip r:embed="rId15"/>
                     <a:stretch>
                       <a:fillRect/>
                     </a:stretch>
@@ -2288,7 +2341,7 @@
                     <pic:cNvPicPr/>
                   </pic:nvPicPr>
                   <pic:blipFill>
-                    <a:blip r:embed="rId15"/>
+                    <a:blip r:embed="rId16"/>
                     <a:stretch>
                       <a:fillRect/>
                     </a:stretch>
@@ -2443,7 +2496,7 @@
                     <pic:cNvPicPr/>
                   </pic:nvPicPr>
                   <pic:blipFill>
-                    <a:blip r:embed="rId16"/>
+                    <a:blip r:embed="rId17"/>
                     <a:stretch>
                       <a:fillRect/>
                     </a:stretch>
@@ -2580,7 +2633,7 @@
                     <pic:cNvPicPr/>
                   </pic:nvPicPr>
                   <pic:blipFill>
-                    <a:blip r:embed="rId17"/>
+                    <a:blip r:embed="rId18"/>
                     <a:stretch>
                       <a:fillRect/>
                     </a:stretch>
@@ -2735,7 +2788,7 @@
                     <pic:cNvPicPr/>
                   </pic:nvPicPr>
                   <pic:blipFill>
-                    <a:blip r:embed="rId18"/>
+                    <a:blip r:embed="rId19"/>
                     <a:stretch>
                       <a:fillRect/>
                     </a:stretch>
@@ -2863,7 +2916,7 @@
           <w:lang w:val="en-US"/>
         </w:rPr>
       </w:pPr>
-      <w:hyperlink r:id="rId19" w:history="1">
+      <w:hyperlink r:id="rId20" w:history="1">
         <w:r>
           <w:rPr>
             <w:rStyle w:val="Hipercze"/>
@@ -3009,7 +3062,7 @@
                     <pic:cNvPicPr/>
                   </pic:nvPicPr>
                   <pic:blipFill>
-                    <a:blip r:embed="rId20"/>
+                    <a:blip r:embed="rId21"/>
                     <a:stretch>
                       <a:fillRect/>
                     </a:stretch>
@@ -4876,7 +4929,7 @@
         </w:rPr>
         <w:t xml:space="preserve"> </w:t>
       </w:r>
-      <w:hyperlink r:id="rId21" w:history="1">
+      <w:hyperlink r:id="rId22" w:history="1">
         <w:r>
           <w:rPr>
             <w:rStyle w:val="Hipercze"/>
@@ -4962,7 +5015,7 @@
         </w:rPr>
         <w:t xml:space="preserve"> </w:t>
       </w:r>
-      <w:hyperlink r:id="rId22" w:history="1">
+      <w:hyperlink r:id="rId23" w:history="1">
         <w:r>
           <w:rPr>
             <w:rStyle w:val="Hipercze"/>
@@ -4984,13 +5037,16 @@
         <w:autoSpaceDN w:val="0"/>
         <w:spacing w:before="120" w:after="120" w:line="276" w:lineRule="auto"/>
         <w:textAlignment w:val="baseline"/>
+      </w:pPr>
+      <w:r>
         <w:rPr>
           <w:rFonts w:ascii="Arial" w:hAnsi="Arial" w:cs="Arial"/>
           <w:sz w:val="20"/>
           <w:szCs w:val="20"/>
           <w:lang w:val="en-US"/>
         </w:rPr>
-      </w:pPr>
+        <w:t>[3]</w:t>
+      </w:r>
       <w:r>
         <w:rPr>
           <w:rFonts w:ascii="Arial" w:hAnsi="Arial" w:cs="Arial"/>
@@ -4998,7 +5054,7 @@
           <w:szCs w:val="20"/>
           <w:lang w:val="en-US"/>
         </w:rPr>
-        <w:t>[3]</w:t>
+        <w:tab/>
       </w:r>
       <w:r>
         <w:rPr>
@@ -5007,7 +5063,7 @@
           <w:szCs w:val="20"/>
           <w:lang w:val="en-US"/>
         </w:rPr>
-        <w:tab/>
+        <w:t>PyQt5 (GUI library)</w:t>
       </w:r>
       <w:r>
         <w:rPr>
@@ -5016,7 +5072,7 @@
           <w:szCs w:val="20"/>
           <w:lang w:val="en-US"/>
         </w:rPr>
-        <w:t>PyQt5 (GUI library)</w:t>
+        <w:t xml:space="preserve"> </w:t>
       </w:r>
       <w:r>
         <w:rPr>
@@ -5025,7 +5081,7 @@
           <w:szCs w:val="20"/>
           <w:lang w:val="en-US"/>
         </w:rPr>
-        <w:t xml:space="preserve"> </w:t>
+        <w:t>documentation,</w:t>
       </w:r>
       <w:r>
         <w:rPr>
@@ -5034,18 +5090,9 @@
           <w:szCs w:val="20"/>
           <w:lang w:val="en-US"/>
         </w:rPr>
-        <w:t>documentation,</w:t>
-      </w:r>
-      <w:r>
-        <w:rPr>
-          <w:rFonts w:ascii="Arial" w:hAnsi="Arial" w:cs="Arial"/>
-          <w:sz w:val="20"/>
-          <w:szCs w:val="20"/>
-          <w:lang w:val="en-US"/>
-        </w:rPr>
         <w:t xml:space="preserve"> </w:t>
       </w:r>
-      <w:hyperlink r:id="rId23" w:history="1">
+      <w:hyperlink r:id="rId24" w:history="1">
         <w:r>
           <w:rPr>
             <w:rStyle w:val="Hipercze"/>
@@ -5058,9 +5105,26 @@
         </w:r>
       </w:hyperlink>
     </w:p>
+    <w:p>
+      <w:pPr>
+        <w:tabs>
+          <w:tab w:val="left" w:pos="567"/>
+        </w:tabs>
+        <w:suppressAutoHyphens/>
+        <w:autoSpaceDN w:val="0"/>
+        <w:spacing w:before="120" w:after="120" w:line="276" w:lineRule="auto"/>
+        <w:textAlignment w:val="baseline"/>
+        <w:rPr>
+          <w:rFonts w:ascii="Arial" w:hAnsi="Arial" w:cs="Arial"/>
+          <w:sz w:val="20"/>
+          <w:szCs w:val="20"/>
+          <w:lang w:val="en-US"/>
+        </w:rPr>
+      </w:pPr>
+    </w:p>
     <w:sectPr>
-      <w:headerReference w:type="default" r:id="rId24"/>
-      <w:footerReference w:type="default" r:id="rId25"/>
+      <w:headerReference w:type="default" r:id="rId25"/>
+      <w:footerReference w:type="default" r:id="rId26"/>
       <w:pgSz w:w="11900" w:h="16840"/>
       <w:pgMar w:top="1417" w:right="1417" w:bottom="1417" w:left="1417" w:header="708" w:footer="708" w:gutter="0"/>
       <w:cols w:space="708"/>

</xml_diff>